<commit_message>
connected frontend and backend
</commit_message>
<xml_diff>
--- a/text1.docx
+++ b/text1.docx
@@ -2,3363 +2,10 @@
 <file path=word/document.xml><?xml version="1.0" encoding="utf-8"?>
 <w:document xmlns:wpc="http://schemas.microsoft.com/office/word/2010/wordprocessingCanvas" xmlns:cx="http://schemas.microsoft.com/office/drawing/2014/chartex" xmlns:cx1="http://schemas.microsoft.com/office/drawing/2015/9/8/chartex" xmlns:cx2="http://schemas.microsoft.com/office/drawing/2015/10/21/chartex" xmlns:cx3="http://schemas.microsoft.com/office/drawing/2016/5/9/chartex" xmlns:cx4="http://schemas.microsoft.com/office/drawing/2016/5/10/chartex" xmlns:cx5="http://schemas.microsoft.com/office/drawing/2016/5/11/chartex" xmlns:cx6="http://schemas.microsoft.com/office/drawing/2016/5/12/chartex" xmlns:cx7="http://schemas.microsoft.com/office/drawing/2016/5/13/chartex" xmlns:cx8="http://schemas.microsoft.com/office/drawing/2016/5/14/chartex" xmlns:mc="http://schemas.openxmlformats.org/markup-compatibility/2006" xmlns:aink="http://schemas.microsoft.com/office/drawing/2016/ink" xmlns:am3d="http://schemas.microsoft.com/office/drawing/2017/model3d" xmlns:o="urn:schemas-microsoft-com:office:office" xmlns:oel="http://schemas.microsoft.com/office/2019/extlst" xmlns:r="http://schemas.openxmlformats.org/officeDocument/2006/relationships" xmlns:m="http://schemas.openxmlformats.org/officeDocument/2006/math" xmlns:v="urn:schemas-microsoft-com:vml" xmlns:wp14="http://schemas.microsoft.com/office/word/2010/wordprocessingDrawing" xmlns:wp="http://schemas.openxmlformats.org/drawingml/2006/wordprocessingDrawing" xmlns:w10="urn:schemas-microsoft-com:office:word" xmlns:w="http://schemas.openxmlformats.org/wordprocessingml/2006/main" xmlns:w14="http://schemas.microsoft.com/office/word/2010/wordml" xmlns:w15="http://schemas.microsoft.com/office/word/2012/wordml" xmlns:w16cex="http://schemas.microsoft.com/office/word/2018/wordml/cex" xmlns:w16cid="http://schemas.microsoft.com/office/word/2016/wordml/cid" xmlns:w16="http://schemas.microsoft.com/office/word/2018/wordml" xmlns:w16du="http://schemas.microsoft.com/office/word/2023/wordml/word16du" xmlns:w16sdtdh="http://schemas.microsoft.com/office/word/2020/wordml/sdtdatahash" xmlns:w16se="http://schemas.microsoft.com/office/word/2015/wordml/symex" xmlns:wpg="http://schemas.microsoft.com/office/word/2010/wordprocessingGroup" xmlns:wpi="http://schemas.microsoft.com/office/word/2010/wordprocessingInk" xmlns:wne="http://schemas.microsoft.com/office/word/2006/wordml" xmlns:wps="http://schemas.microsoft.com/office/word/2010/wordprocessingShape" mc:Ignorable="w14 w15 w16se w16cid w16 w16cex w16sdtdh wp14">
   <w:body>
-    <w:p>
-      <w:pPr>
-        <w:pStyle w:val="Title"/>
-      </w:pPr>
-      <w:r>
-        <w:t>Chennai Institute Of Technology</w:t>
-      </w:r>
-    </w:p>
-    <w:tbl>
-      <w:tblPr>
-        <w:tblStyle w:val="PlainTable1"/>
-        <w:tblW w:w="0" w:type="auto"/>
-        <w:tblLook w:val="04A0" w:firstRow="1" w:lastRow="0" w:firstColumn="1" w:lastColumn="0" w:noHBand="0" w:noVBand="1"/>
-      </w:tblPr>
-      <w:tblGrid>
-        <w:gridCol w:w="960"/>
-        <w:gridCol w:w="1194"/>
-        <w:gridCol w:w="960"/>
-        <w:gridCol w:w="1652"/>
-        <w:gridCol w:w="1751"/>
-        <w:gridCol w:w="1055"/>
-        <w:gridCol w:w="1262"/>
-        <w:gridCol w:w="1043"/>
-        <w:gridCol w:w="1186"/>
-      </w:tblGrid>
-      <w:tr>
-        <w:trPr>
-          <w:cnfStyle w:val="100000000000" w:firstRow="1" w:lastRow="0" w:firstColumn="0" w:lastColumn="0" w:oddVBand="0" w:evenVBand="0" w:oddHBand="0" w:evenHBand="0" w:firstRowFirstColumn="0" w:firstRowLastColumn="0" w:lastRowFirstColumn="0" w:lastRowLastColumn="0"/>
-        </w:trPr>
-        <w:tc>
-          <w:tcPr>
-            <w:cnfStyle w:val="001000000000" w:firstRow="0" w:lastRow="0" w:firstColumn="1" w:lastColumn="0" w:oddVBand="0" w:evenVBand="0" w:oddHBand="0" w:evenHBand="0" w:firstRowFirstColumn="0" w:firstRowLastColumn="0" w:lastRowFirstColumn="0" w:lastRowLastColumn="0"/>
-            <w:tcW w:w="960" w:type="dxa"/>
-          </w:tcPr>
-          <w:p>
-            <w:r>
-              <w:t>S.NO</w:t>
-            </w:r>
-          </w:p>
-        </w:tc>
-        <w:tc>
-          <w:tcPr>
-            <w:tcW w:w="960" w:type="dxa"/>
-          </w:tcPr>
-          <w:p>
-            <w:pPr>
-              <w:cnfStyle w:val="100000000000" w:firstRow="1" w:lastRow="0" w:firstColumn="0" w:lastColumn="0" w:oddVBand="0" w:evenVBand="0" w:oddHBand="0" w:evenHBand="0" w:firstRowFirstColumn="0" w:firstRowLastColumn="0" w:lastRowFirstColumn="0" w:lastRowLastColumn="0"/>
-            </w:pPr>
-            <w:r>
-              <w:t>year/sem</w:t>
-            </w:r>
-          </w:p>
-        </w:tc>
-        <w:tc>
-          <w:tcPr>
-            <w:tcW w:w="960" w:type="dxa"/>
-          </w:tcPr>
-          <w:p>
-            <w:pPr>
-              <w:cnfStyle w:val="100000000000" w:firstRow="1" w:lastRow="0" w:firstColumn="0" w:lastColumn="0" w:oddVBand="0" w:evenVBand="0" w:oddHBand="0" w:evenHBand="0" w:firstRowFirstColumn="0" w:firstRowLastColumn="0" w:lastRowFirstColumn="0" w:lastRowLastColumn="0"/>
-            </w:pPr>
-            <w:r>
-              <w:t>Date</w:t>
-            </w:r>
-          </w:p>
-        </w:tc>
-        <w:tc>
-          <w:tcPr>
-            <w:tcW w:w="960" w:type="dxa"/>
-          </w:tcPr>
-          <w:p>
-            <w:pPr>
-              <w:cnfStyle w:val="100000000000" w:firstRow="1" w:lastRow="0" w:firstColumn="0" w:lastColumn="0" w:oddVBand="0" w:evenVBand="0" w:oddHBand="0" w:evenHBand="0" w:firstRowFirstColumn="0" w:firstRowLastColumn="0" w:lastRowFirstColumn="0" w:lastRowLastColumn="0"/>
-            </w:pPr>
-            <w:r>
-              <w:t>TimeDuration</w:t>
-            </w:r>
-          </w:p>
-        </w:tc>
-        <w:tc>
-          <w:tcPr>
-            <w:tcW w:w="960" w:type="dxa"/>
-          </w:tcPr>
-          <w:p>
-            <w:pPr>
-              <w:cnfStyle w:val="100000000000" w:firstRow="1" w:lastRow="0" w:firstColumn="0" w:lastColumn="0" w:oddVBand="0" w:evenVBand="0" w:oddHBand="0" w:evenHBand="0" w:firstRowFirstColumn="0" w:firstRowLastColumn="0" w:lastRowFirstColumn="0" w:lastRowLastColumn="0"/>
-            </w:pPr>
-            <w:r>
-              <w:t>Register number</w:t>
-            </w:r>
-          </w:p>
-        </w:tc>
-        <w:tc>
-          <w:tcPr>
-            <w:tcW w:w="960" w:type="dxa"/>
-          </w:tcPr>
-          <w:p>
-            <w:pPr>
-              <w:cnfStyle w:val="100000000000" w:firstRow="1" w:lastRow="0" w:firstColumn="0" w:lastColumn="0" w:oddVBand="0" w:evenVBand="0" w:oddHBand="0" w:evenHBand="0" w:firstRowFirstColumn="0" w:firstRowLastColumn="0" w:lastRowFirstColumn="0" w:lastRowLastColumn="0"/>
-            </w:pPr>
-            <w:r>
-              <w:t>subcode</w:t>
-            </w:r>
-          </w:p>
-        </w:tc>
-        <w:tc>
-          <w:tcPr>
-            <w:tcW w:w="960" w:type="dxa"/>
-          </w:tcPr>
-          <w:p>
-            <w:pPr>
-              <w:cnfStyle w:val="100000000000" w:firstRow="1" w:lastRow="0" w:firstColumn="0" w:lastColumn="0" w:oddVBand="0" w:evenVBand="0" w:oddHBand="0" w:evenHBand="0" w:firstRowFirstColumn="0" w:firstRowLastColumn="0" w:lastRowFirstColumn="0" w:lastRowLastColumn="0"/>
-            </w:pPr>
-            <w:r>
-              <w:t>labvenue</w:t>
-            </w:r>
-          </w:p>
-        </w:tc>
-        <w:tc>
-          <w:tcPr>
-            <w:tcW w:w="960" w:type="dxa"/>
-          </w:tcPr>
-          <w:p>
-            <w:pPr>
-              <w:cnfStyle w:val="100000000000" w:firstRow="1" w:lastRow="0" w:firstColumn="0" w:lastColumn="0" w:oddVBand="0" w:evenVBand="0" w:oddHBand="0" w:evenHBand="0" w:firstRowFirstColumn="0" w:firstRowLastColumn="0" w:lastRowFirstColumn="0" w:lastRowLastColumn="0"/>
-            </w:pPr>
-            <w:r>
-              <w:t>Internal</w:t>
-            </w:r>
-          </w:p>
-        </w:tc>
-        <w:tc>
-          <w:tcPr>
-            <w:tcW w:w="960" w:type="dxa"/>
-          </w:tcPr>
-          <w:p>
-            <w:pPr>
-              <w:cnfStyle w:val="100000000000" w:firstRow="1" w:lastRow="0" w:firstColumn="0" w:lastColumn="0" w:oddVBand="0" w:evenVBand="0" w:oddHBand="0" w:evenHBand="0" w:firstRowFirstColumn="0" w:firstRowLastColumn="0" w:lastRowFirstColumn="0" w:lastRowLastColumn="0"/>
-            </w:pPr>
-            <w:r>
-              <w:t>External</w:t>
-            </w:r>
-          </w:p>
-        </w:tc>
-      </w:tr>
-      <w:tr>
-        <w:trPr>
-          <w:cnfStyle w:val="000000100000" w:firstRow="0" w:lastRow="0" w:firstColumn="0" w:lastColumn="0" w:oddVBand="0" w:evenVBand="0" w:oddHBand="1" w:evenHBand="0" w:firstRowFirstColumn="0" w:firstRowLastColumn="0" w:lastRowFirstColumn="0" w:lastRowLastColumn="0"/>
-        </w:trPr>
-        <w:tc>
-          <w:tcPr>
-            <w:cnfStyle w:val="001000000000" w:firstRow="0" w:lastRow="0" w:firstColumn="1" w:lastColumn="0" w:oddVBand="0" w:evenVBand="0" w:oddHBand="0" w:evenHBand="0" w:firstRowFirstColumn="0" w:firstRowLastColumn="0" w:lastRowFirstColumn="0" w:lastRowLastColumn="0"/>
-            <w:tcW w:w="960" w:type="dxa"/>
-          </w:tcPr>
-          <w:p>
-            <w:r>
-              <w:t>1</w:t>
-            </w:r>
-          </w:p>
-        </w:tc>
-        <w:tc>
-          <w:tcPr>
-            <w:tcW w:w="960" w:type="dxa"/>
-          </w:tcPr>
-          <w:p>
-            <w:pPr>
-              <w:cnfStyle w:val="000000100000" w:firstRow="0" w:lastRow="0" w:firstColumn="0" w:lastColumn="0" w:oddVBand="0" w:evenVBand="0" w:oddHBand="1" w:evenHBand="0" w:firstRowFirstColumn="0" w:firstRowLastColumn="0" w:lastRowFirstColumn="0" w:lastRowLastColumn="0"/>
-            </w:pPr>
-            <w:r>
-              <w:t>II/IV</w:t>
-            </w:r>
-          </w:p>
-        </w:tc>
-        <w:tc>
-          <w:tcPr>
-            <w:tcW w:w="960" w:type="dxa"/>
-          </w:tcPr>
-          <w:p>
-            <w:pPr>
-              <w:cnfStyle w:val="000000100000" w:firstRow="0" w:lastRow="0" w:firstColumn="0" w:lastColumn="0" w:oddVBand="0" w:evenVBand="0" w:oddHBand="1" w:evenHBand="0" w:firstRowFirstColumn="0" w:firstRowLastColumn="0" w:lastRowFirstColumn="0" w:lastRowLastColumn="0"/>
-            </w:pPr>
-            <w:r>
-              <w:t>26-5-2023</w:t>
-            </w:r>
-          </w:p>
-        </w:tc>
-        <w:tc>
-          <w:tcPr>
-            <w:tcW w:w="960" w:type="dxa"/>
-          </w:tcPr>
-          <w:p>
-            <w:pPr>
-              <w:cnfStyle w:val="000000100000" w:firstRow="0" w:lastRow="0" w:firstColumn="0" w:lastColumn="0" w:oddVBand="0" w:evenVBand="0" w:oddHBand="1" w:evenHBand="0" w:firstRowFirstColumn="0" w:firstRowLastColumn="0" w:lastRowFirstColumn="0" w:lastRowLastColumn="0"/>
-            </w:pPr>
-            <w:r>
-              <w:t>8.30am-11.30am</w:t>
-            </w:r>
-          </w:p>
-        </w:tc>
-        <w:tc>
-          <w:tcPr>
-            <w:tcW w:w="960" w:type="dxa"/>
-          </w:tcPr>
-          <w:p>
-            <w:pPr>
-              <w:cnfStyle w:val="000000100000" w:firstRow="0" w:lastRow="0" w:firstColumn="0" w:lastColumn="0" w:oddVBand="0" w:evenVBand="0" w:oddHBand="1" w:evenHBand="0" w:firstRowFirstColumn="0" w:firstRowLastColumn="0" w:lastRowFirstColumn="0" w:lastRowLastColumn="0"/>
-            </w:pPr>
-            <w:r>
-              <w:t>210421104001- 210421104032</w:t>
-            </w:r>
-          </w:p>
-        </w:tc>
-        <w:tc>
-          <w:tcPr>
-            <w:tcW w:w="960" w:type="dxa"/>
-          </w:tcPr>
-          <w:p>
-            <w:pPr>
-              <w:cnfStyle w:val="000000100000" w:firstRow="0" w:lastRow="0" w:firstColumn="0" w:lastColumn="0" w:oddVBand="0" w:evenVBand="0" w:oddHBand="1" w:evenHBand="0" w:firstRowFirstColumn="0" w:firstRowLastColumn="0" w:lastRowFirstColumn="0" w:lastRowLastColumn="0"/>
-            </w:pPr>
-            <w:r>
-              <w:t>CS3456</w:t>
-            </w:r>
-          </w:p>
-        </w:tc>
-        <w:tc>
-          <w:tcPr>
-            <w:tcW w:w="960" w:type="dxa"/>
-          </w:tcPr>
-          <w:p>
-            <w:pPr>
-              <w:cnfStyle w:val="000000100000" w:firstRow="0" w:lastRow="0" w:firstColumn="0" w:lastColumn="0" w:oddVBand="0" w:evenVBand="0" w:oddHBand="1" w:evenHBand="0" w:firstRowFirstColumn="0" w:firstRowLastColumn="0" w:lastRowFirstColumn="0" w:lastRowLastColumn="0"/>
-            </w:pPr>
-            <w:r>
-              <w:t>pythonlab</w:t>
-            </w:r>
-          </w:p>
-        </w:tc>
-        <w:tc>
-          <w:tcPr>
-            <w:tcW w:w="960" w:type="dxa"/>
-          </w:tcPr>
-          <w:p>
-            <w:pPr>
-              <w:cnfStyle w:val="000000100000" w:firstRow="0" w:lastRow="0" w:firstColumn="0" w:lastColumn="0" w:oddVBand="0" w:evenVBand="0" w:oddHBand="1" w:evenHBand="0" w:firstRowFirstColumn="0" w:firstRowLastColumn="0" w:lastRowFirstColumn="0" w:lastRowLastColumn="0"/>
-            </w:pPr>
-            <w:r>
-              <w:t>Mr.Vijay</w:t>
-            </w:r>
-          </w:p>
-        </w:tc>
-        <w:tc>
-          <w:tcPr>
-            <w:tcW w:w="960" w:type="dxa"/>
-          </w:tcPr>
-          <w:p>
-            <w:pPr>
-              <w:cnfStyle w:val="000000100000" w:firstRow="0" w:lastRow="0" w:firstColumn="0" w:lastColumn="0" w:oddVBand="0" w:evenVBand="0" w:oddHBand="1" w:evenHBand="0" w:firstRowFirstColumn="0" w:firstRowLastColumn="0" w:lastRowFirstColumn="0" w:lastRowLastColumn="0"/>
-            </w:pPr>
-            <w:r>
-              <w:t>Dr.velraj</w:t>
-            </w:r>
-          </w:p>
-        </w:tc>
-      </w:tr>
-      <w:tr>
-        <w:tc>
-          <w:tcPr>
-            <w:cnfStyle w:val="001000000000" w:firstRow="0" w:lastRow="0" w:firstColumn="1" w:lastColumn="0" w:oddVBand="0" w:evenVBand="0" w:oddHBand="0" w:evenHBand="0" w:firstRowFirstColumn="0" w:firstRowLastColumn="0" w:lastRowFirstColumn="0" w:lastRowLastColumn="0"/>
-            <w:tcW w:w="960" w:type="dxa"/>
-          </w:tcPr>
-          <w:p>
-            <w:r>
-              <w:t>2</w:t>
-            </w:r>
-          </w:p>
-        </w:tc>
-        <w:tc>
-          <w:tcPr>
-            <w:tcW w:w="960" w:type="dxa"/>
-          </w:tcPr>
-          <w:p>
-            <w:pPr>
-              <w:cnfStyle w:val="000000000000" w:firstRow="0" w:lastRow="0" w:firstColumn="0" w:lastColumn="0" w:oddVBand="0" w:evenVBand="0" w:oddHBand="0" w:evenHBand="0" w:firstRowFirstColumn="0" w:firstRowLastColumn="0" w:lastRowFirstColumn="0" w:lastRowLastColumn="0"/>
-            </w:pPr>
-            <w:r>
-              <w:t>II/IV</w:t>
-            </w:r>
-          </w:p>
-        </w:tc>
-        <w:tc>
-          <w:tcPr>
-            <w:tcW w:w="960" w:type="dxa"/>
-          </w:tcPr>
-          <w:p>
-            <w:pPr>
-              <w:cnfStyle w:val="000000000000" w:firstRow="0" w:lastRow="0" w:firstColumn="0" w:lastColumn="0" w:oddVBand="0" w:evenVBand="0" w:oddHBand="0" w:evenHBand="0" w:firstRowFirstColumn="0" w:firstRowLastColumn="0" w:lastRowFirstColumn="0" w:lastRowLastColumn="0"/>
-            </w:pPr>
-            <w:r>
-              <w:t>26-5-2023</w:t>
-            </w:r>
-          </w:p>
-        </w:tc>
-        <w:tc>
-          <w:tcPr>
-            <w:tcW w:w="960" w:type="dxa"/>
-          </w:tcPr>
-          <w:p>
-            <w:pPr>
-              <w:cnfStyle w:val="000000000000" w:firstRow="0" w:lastRow="0" w:firstColumn="0" w:lastColumn="0" w:oddVBand="0" w:evenVBand="0" w:oddHBand="0" w:evenHBand="0" w:firstRowFirstColumn="0" w:firstRowLastColumn="0" w:lastRowFirstColumn="0" w:lastRowLastColumn="0"/>
-            </w:pPr>
-            <w:r>
-              <w:t>12.00no-3.00pm</w:t>
-            </w:r>
-          </w:p>
-        </w:tc>
-        <w:tc>
-          <w:tcPr>
-            <w:tcW w:w="960" w:type="dxa"/>
-          </w:tcPr>
-          <w:p>
-            <w:pPr>
-              <w:cnfStyle w:val="000000000000" w:firstRow="0" w:lastRow="0" w:firstColumn="0" w:lastColumn="0" w:oddVBand="0" w:evenVBand="0" w:oddHBand="0" w:evenHBand="0" w:firstRowFirstColumn="0" w:firstRowLastColumn="0" w:lastRowFirstColumn="0" w:lastRowLastColumn="0"/>
-            </w:pPr>
-            <w:r>
-              <w:t>210421104033- 210421104064</w:t>
-            </w:r>
-          </w:p>
-        </w:tc>
-        <w:tc>
-          <w:tcPr>
-            <w:tcW w:w="960" w:type="dxa"/>
-          </w:tcPr>
-          <w:p>
-            <w:pPr>
-              <w:cnfStyle w:val="000000000000" w:firstRow="0" w:lastRow="0" w:firstColumn="0" w:lastColumn="0" w:oddVBand="0" w:evenVBand="0" w:oddHBand="0" w:evenHBand="0" w:firstRowFirstColumn="0" w:firstRowLastColumn="0" w:lastRowFirstColumn="0" w:lastRowLastColumn="0"/>
-            </w:pPr>
-            <w:r>
-              <w:t>CS3456</w:t>
-            </w:r>
-          </w:p>
-        </w:tc>
-        <w:tc>
-          <w:tcPr>
-            <w:tcW w:w="960" w:type="dxa"/>
-          </w:tcPr>
-          <w:p>
-            <w:pPr>
-              <w:cnfStyle w:val="000000000000" w:firstRow="0" w:lastRow="0" w:firstColumn="0" w:lastColumn="0" w:oddVBand="0" w:evenVBand="0" w:oddHBand="0" w:evenHBand="0" w:firstRowFirstColumn="0" w:firstRowLastColumn="0" w:lastRowFirstColumn="0" w:lastRowLastColumn="0"/>
-            </w:pPr>
-            <w:r>
-              <w:t>pythonlab</w:t>
-            </w:r>
-          </w:p>
-        </w:tc>
-        <w:tc>
-          <w:tcPr>
-            <w:tcW w:w="960" w:type="dxa"/>
-          </w:tcPr>
-          <w:p>
-            <w:pPr>
-              <w:cnfStyle w:val="000000000000" w:firstRow="0" w:lastRow="0" w:firstColumn="0" w:lastColumn="0" w:oddVBand="0" w:evenVBand="0" w:oddHBand="0" w:evenHBand="0" w:firstRowFirstColumn="0" w:firstRowLastColumn="0" w:lastRowFirstColumn="0" w:lastRowLastColumn="0"/>
-            </w:pPr>
-            <w:r>
-              <w:t>Mr.Vijay</w:t>
-            </w:r>
-          </w:p>
-        </w:tc>
-        <w:tc>
-          <w:tcPr>
-            <w:tcW w:w="960" w:type="dxa"/>
-          </w:tcPr>
-          <w:p>
-            <w:pPr>
-              <w:cnfStyle w:val="000000000000" w:firstRow="0" w:lastRow="0" w:firstColumn="0" w:lastColumn="0" w:oddVBand="0" w:evenVBand="0" w:oddHBand="0" w:evenHBand="0" w:firstRowFirstColumn="0" w:firstRowLastColumn="0" w:lastRowFirstColumn="0" w:lastRowLastColumn="0"/>
-            </w:pPr>
-            <w:r>
-              <w:t>Dr.velraj</w:t>
-            </w:r>
-          </w:p>
-        </w:tc>
-      </w:tr>
-      <w:tr>
-        <w:trPr>
-          <w:cnfStyle w:val="000000100000" w:firstRow="0" w:lastRow="0" w:firstColumn="0" w:lastColumn="0" w:oddVBand="0" w:evenVBand="0" w:oddHBand="1" w:evenHBand="0" w:firstRowFirstColumn="0" w:firstRowLastColumn="0" w:lastRowFirstColumn="0" w:lastRowLastColumn="0"/>
-        </w:trPr>
-        <w:tc>
-          <w:tcPr>
-            <w:cnfStyle w:val="001000000000" w:firstRow="0" w:lastRow="0" w:firstColumn="1" w:lastColumn="0" w:oddVBand="0" w:evenVBand="0" w:oddHBand="0" w:evenHBand="0" w:firstRowFirstColumn="0" w:firstRowLastColumn="0" w:lastRowFirstColumn="0" w:lastRowLastColumn="0"/>
-            <w:tcW w:w="960" w:type="dxa"/>
-          </w:tcPr>
-          <w:p>
-            <w:r>
-              <w:t>3</w:t>
-            </w:r>
-          </w:p>
-        </w:tc>
-        <w:tc>
-          <w:tcPr>
-            <w:tcW w:w="960" w:type="dxa"/>
-          </w:tcPr>
-          <w:p>
-            <w:pPr>
-              <w:cnfStyle w:val="000000100000" w:firstRow="0" w:lastRow="0" w:firstColumn="0" w:lastColumn="0" w:oddVBand="0" w:evenVBand="0" w:oddHBand="1" w:evenHBand="0" w:firstRowFirstColumn="0" w:firstRowLastColumn="0" w:lastRowFirstColumn="0" w:lastRowLastColumn="0"/>
-            </w:pPr>
-            <w:r>
-              <w:t>II/IV</w:t>
-            </w:r>
-          </w:p>
-        </w:tc>
-        <w:tc>
-          <w:tcPr>
-            <w:tcW w:w="960" w:type="dxa"/>
-          </w:tcPr>
-          <w:p>
-            <w:pPr>
-              <w:cnfStyle w:val="000000100000" w:firstRow="0" w:lastRow="0" w:firstColumn="0" w:lastColumn="0" w:oddVBand="0" w:evenVBand="0" w:oddHBand="1" w:evenHBand="0" w:firstRowFirstColumn="0" w:firstRowLastColumn="0" w:lastRowFirstColumn="0" w:lastRowLastColumn="0"/>
-            </w:pPr>
-            <w:r>
-              <w:t>26-5-2023</w:t>
-            </w:r>
-          </w:p>
-        </w:tc>
-        <w:tc>
-          <w:tcPr>
-            <w:tcW w:w="960" w:type="dxa"/>
-          </w:tcPr>
-          <w:p>
-            <w:pPr>
-              <w:cnfStyle w:val="000000100000" w:firstRow="0" w:lastRow="0" w:firstColumn="0" w:lastColumn="0" w:oddVBand="0" w:evenVBand="0" w:oddHBand="1" w:evenHBand="0" w:firstRowFirstColumn="0" w:firstRowLastColumn="0" w:lastRowFirstColumn="0" w:lastRowLastColumn="0"/>
-            </w:pPr>
-            <w:r>
-              <w:t>8.30am-11.30am</w:t>
-            </w:r>
-          </w:p>
-        </w:tc>
-        <w:tc>
-          <w:tcPr>
-            <w:tcW w:w="960" w:type="dxa"/>
-          </w:tcPr>
-          <w:p>
-            <w:pPr>
-              <w:cnfStyle w:val="000000100000" w:firstRow="0" w:lastRow="0" w:firstColumn="0" w:lastColumn="0" w:oddVBand="0" w:evenVBand="0" w:oddHBand="1" w:evenHBand="0" w:firstRowFirstColumn="0" w:firstRowLastColumn="0" w:lastRowFirstColumn="0" w:lastRowLastColumn="0"/>
-            </w:pPr>
-            <w:r>
-              <w:t>210421104065- 210421104096</w:t>
-            </w:r>
-          </w:p>
-        </w:tc>
-        <w:tc>
-          <w:tcPr>
-            <w:tcW w:w="960" w:type="dxa"/>
-          </w:tcPr>
-          <w:p>
-            <w:pPr>
-              <w:cnfStyle w:val="000000100000" w:firstRow="0" w:lastRow="0" w:firstColumn="0" w:lastColumn="0" w:oddVBand="0" w:evenVBand="0" w:oddHBand="1" w:evenHBand="0" w:firstRowFirstColumn="0" w:firstRowLastColumn="0" w:lastRowFirstColumn="0" w:lastRowLastColumn="0"/>
-            </w:pPr>
-            <w:r>
-              <w:t>CS3456</w:t>
-            </w:r>
-          </w:p>
-        </w:tc>
-        <w:tc>
-          <w:tcPr>
-            <w:tcW w:w="960" w:type="dxa"/>
-          </w:tcPr>
-          <w:p>
-            <w:pPr>
-              <w:cnfStyle w:val="000000100000" w:firstRow="0" w:lastRow="0" w:firstColumn="0" w:lastColumn="0" w:oddVBand="0" w:evenVBand="0" w:oddHBand="1" w:evenHBand="0" w:firstRowFirstColumn="0" w:firstRowLastColumn="0" w:lastRowFirstColumn="0" w:lastRowLastColumn="0"/>
-            </w:pPr>
-            <w:r>
-              <w:t>securitylab</w:t>
-            </w:r>
-          </w:p>
-        </w:tc>
-        <w:tc>
-          <w:tcPr>
-            <w:tcW w:w="960" w:type="dxa"/>
-          </w:tcPr>
-          <w:p>
-            <w:pPr>
-              <w:cnfStyle w:val="000000100000" w:firstRow="0" w:lastRow="0" w:firstColumn="0" w:lastColumn="0" w:oddVBand="0" w:evenVBand="0" w:oddHBand="1" w:evenHBand="0" w:firstRowFirstColumn="0" w:firstRowLastColumn="0" w:lastRowFirstColumn="0" w:lastRowLastColumn="0"/>
-            </w:pPr>
-            <w:r>
-              <w:t>Mr.SaM</w:t>
-            </w:r>
-          </w:p>
-        </w:tc>
-        <w:tc>
-          <w:tcPr>
-            <w:tcW w:w="960" w:type="dxa"/>
-          </w:tcPr>
-          <w:p>
-            <w:pPr>
-              <w:cnfStyle w:val="000000100000" w:firstRow="0" w:lastRow="0" w:firstColumn="0" w:lastColumn="0" w:oddVBand="0" w:evenVBand="0" w:oddHBand="1" w:evenHBand="0" w:firstRowFirstColumn="0" w:firstRowLastColumn="0" w:lastRowFirstColumn="0" w:lastRowLastColumn="0"/>
-            </w:pPr>
-            <w:r>
-              <w:t>Dr.Samuel</w:t>
-            </w:r>
-          </w:p>
-        </w:tc>
-      </w:tr>
-      <w:tr>
-        <w:tc>
-          <w:tcPr>
-            <w:cnfStyle w:val="001000000000" w:firstRow="0" w:lastRow="0" w:firstColumn="1" w:lastColumn="0" w:oddVBand="0" w:evenVBand="0" w:oddHBand="0" w:evenHBand="0" w:firstRowFirstColumn="0" w:firstRowLastColumn="0" w:lastRowFirstColumn="0" w:lastRowLastColumn="0"/>
-            <w:tcW w:w="960" w:type="dxa"/>
-          </w:tcPr>
-          <w:p>
-            <w:r>
-              <w:t>4</w:t>
-            </w:r>
-          </w:p>
-        </w:tc>
-        <w:tc>
-          <w:tcPr>
-            <w:tcW w:w="960" w:type="dxa"/>
-          </w:tcPr>
-          <w:p>
-            <w:pPr>
-              <w:cnfStyle w:val="000000000000" w:firstRow="0" w:lastRow="0" w:firstColumn="0" w:lastColumn="0" w:oddVBand="0" w:evenVBand="0" w:oddHBand="0" w:evenHBand="0" w:firstRowFirstColumn="0" w:firstRowLastColumn="0" w:lastRowFirstColumn="0" w:lastRowLastColumn="0"/>
-            </w:pPr>
-            <w:r>
-              <w:t>II/IV</w:t>
-            </w:r>
-          </w:p>
-        </w:tc>
-        <w:tc>
-          <w:tcPr>
-            <w:tcW w:w="960" w:type="dxa"/>
-          </w:tcPr>
-          <w:p>
-            <w:pPr>
-              <w:cnfStyle w:val="000000000000" w:firstRow="0" w:lastRow="0" w:firstColumn="0" w:lastColumn="0" w:oddVBand="0" w:evenVBand="0" w:oddHBand="0" w:evenHBand="0" w:firstRowFirstColumn="0" w:firstRowLastColumn="0" w:lastRowFirstColumn="0" w:lastRowLastColumn="0"/>
-            </w:pPr>
-            <w:r>
-              <w:t>26-5-2023</w:t>
-            </w:r>
-          </w:p>
-        </w:tc>
-        <w:tc>
-          <w:tcPr>
-            <w:tcW w:w="960" w:type="dxa"/>
-          </w:tcPr>
-          <w:p>
-            <w:pPr>
-              <w:cnfStyle w:val="000000000000" w:firstRow="0" w:lastRow="0" w:firstColumn="0" w:lastColumn="0" w:oddVBand="0" w:evenVBand="0" w:oddHBand="0" w:evenHBand="0" w:firstRowFirstColumn="0" w:firstRowLastColumn="0" w:lastRowFirstColumn="0" w:lastRowLastColumn="0"/>
-            </w:pPr>
-            <w:r>
-              <w:t>12.00no-3.00pm</w:t>
-            </w:r>
-          </w:p>
-        </w:tc>
-        <w:tc>
-          <w:tcPr>
-            <w:tcW w:w="960" w:type="dxa"/>
-          </w:tcPr>
-          <w:p>
-            <w:pPr>
-              <w:cnfStyle w:val="000000000000" w:firstRow="0" w:lastRow="0" w:firstColumn="0" w:lastColumn="0" w:oddVBand="0" w:evenVBand="0" w:oddHBand="0" w:evenHBand="0" w:firstRowFirstColumn="0" w:firstRowLastColumn="0" w:lastRowFirstColumn="0" w:lastRowLastColumn="0"/>
-            </w:pPr>
-            <w:r>
-              <w:t>210421104097- 210421104128</w:t>
-            </w:r>
-          </w:p>
-        </w:tc>
-        <w:tc>
-          <w:tcPr>
-            <w:tcW w:w="960" w:type="dxa"/>
-          </w:tcPr>
-          <w:p>
-            <w:pPr>
-              <w:cnfStyle w:val="000000000000" w:firstRow="0" w:lastRow="0" w:firstColumn="0" w:lastColumn="0" w:oddVBand="0" w:evenVBand="0" w:oddHBand="0" w:evenHBand="0" w:firstRowFirstColumn="0" w:firstRowLastColumn="0" w:lastRowFirstColumn="0" w:lastRowLastColumn="0"/>
-            </w:pPr>
-            <w:r>
-              <w:t>CS3456</w:t>
-            </w:r>
-          </w:p>
-        </w:tc>
-        <w:tc>
-          <w:tcPr>
-            <w:tcW w:w="960" w:type="dxa"/>
-          </w:tcPr>
-          <w:p>
-            <w:pPr>
-              <w:cnfStyle w:val="000000000000" w:firstRow="0" w:lastRow="0" w:firstColumn="0" w:lastColumn="0" w:oddVBand="0" w:evenVBand="0" w:oddHBand="0" w:evenHBand="0" w:firstRowFirstColumn="0" w:firstRowLastColumn="0" w:lastRowFirstColumn="0" w:lastRowLastColumn="0"/>
-            </w:pPr>
-            <w:r>
-              <w:t>securitylab</w:t>
-            </w:r>
-          </w:p>
-        </w:tc>
-        <w:tc>
-          <w:tcPr>
-            <w:tcW w:w="960" w:type="dxa"/>
-          </w:tcPr>
-          <w:p>
-            <w:pPr>
-              <w:cnfStyle w:val="000000000000" w:firstRow="0" w:lastRow="0" w:firstColumn="0" w:lastColumn="0" w:oddVBand="0" w:evenVBand="0" w:oddHBand="0" w:evenHBand="0" w:firstRowFirstColumn="0" w:firstRowLastColumn="0" w:lastRowFirstColumn="0" w:lastRowLastColumn="0"/>
-            </w:pPr>
-            <w:r>
-              <w:t>Mr.SaM</w:t>
-            </w:r>
-          </w:p>
-        </w:tc>
-        <w:tc>
-          <w:tcPr>
-            <w:tcW w:w="960" w:type="dxa"/>
-          </w:tcPr>
-          <w:p>
-            <w:pPr>
-              <w:cnfStyle w:val="000000000000" w:firstRow="0" w:lastRow="0" w:firstColumn="0" w:lastColumn="0" w:oddVBand="0" w:evenVBand="0" w:oddHBand="0" w:evenHBand="0" w:firstRowFirstColumn="0" w:firstRowLastColumn="0" w:lastRowFirstColumn="0" w:lastRowLastColumn="0"/>
-            </w:pPr>
-            <w:r>
-              <w:t>Dr.Samuel</w:t>
-            </w:r>
-          </w:p>
-        </w:tc>
-      </w:tr>
-      <w:tr>
-        <w:trPr>
-          <w:cnfStyle w:val="000000100000" w:firstRow="0" w:lastRow="0" w:firstColumn="0" w:lastColumn="0" w:oddVBand="0" w:evenVBand="0" w:oddHBand="1" w:evenHBand="0" w:firstRowFirstColumn="0" w:firstRowLastColumn="0" w:lastRowFirstColumn="0" w:lastRowLastColumn="0"/>
-        </w:trPr>
-        <w:tc>
-          <w:tcPr>
-            <w:cnfStyle w:val="001000000000" w:firstRow="0" w:lastRow="0" w:firstColumn="1" w:lastColumn="0" w:oddVBand="0" w:evenVBand="0" w:oddHBand="0" w:evenHBand="0" w:firstRowFirstColumn="0" w:firstRowLastColumn="0" w:lastRowFirstColumn="0" w:lastRowLastColumn="0"/>
-            <w:tcW w:w="960" w:type="dxa"/>
-          </w:tcPr>
-          <w:p>
-            <w:r>
-              <w:t>5</w:t>
-            </w:r>
-          </w:p>
-        </w:tc>
-        <w:tc>
-          <w:tcPr>
-            <w:tcW w:w="960" w:type="dxa"/>
-          </w:tcPr>
-          <w:p>
-            <w:pPr>
-              <w:cnfStyle w:val="000000100000" w:firstRow="0" w:lastRow="0" w:firstColumn="0" w:lastColumn="0" w:oddVBand="0" w:evenVBand="0" w:oddHBand="1" w:evenHBand="0" w:firstRowFirstColumn="0" w:firstRowLastColumn="0" w:lastRowFirstColumn="0" w:lastRowLastColumn="0"/>
-            </w:pPr>
-            <w:r>
-              <w:t>II/IV</w:t>
-            </w:r>
-          </w:p>
-        </w:tc>
-        <w:tc>
-          <w:tcPr>
-            <w:tcW w:w="960" w:type="dxa"/>
-          </w:tcPr>
-          <w:p>
-            <w:pPr>
-              <w:cnfStyle w:val="000000100000" w:firstRow="0" w:lastRow="0" w:firstColumn="0" w:lastColumn="0" w:oddVBand="0" w:evenVBand="0" w:oddHBand="1" w:evenHBand="0" w:firstRowFirstColumn="0" w:firstRowLastColumn="0" w:lastRowFirstColumn="0" w:lastRowLastColumn="0"/>
-            </w:pPr>
-            <w:r>
-              <w:t>26-5-2023</w:t>
-            </w:r>
-          </w:p>
-        </w:tc>
-        <w:tc>
-          <w:tcPr>
-            <w:tcW w:w="960" w:type="dxa"/>
-          </w:tcPr>
-          <w:p>
-            <w:pPr>
-              <w:cnfStyle w:val="000000100000" w:firstRow="0" w:lastRow="0" w:firstColumn="0" w:lastColumn="0" w:oddVBand="0" w:evenVBand="0" w:oddHBand="1" w:evenHBand="0" w:firstRowFirstColumn="0" w:firstRowLastColumn="0" w:lastRowFirstColumn="0" w:lastRowLastColumn="0"/>
-            </w:pPr>
-            <w:r>
-              <w:t>8.30am-11.30am</w:t>
-            </w:r>
-          </w:p>
-        </w:tc>
-        <w:tc>
-          <w:tcPr>
-            <w:tcW w:w="960" w:type="dxa"/>
-          </w:tcPr>
-          <w:p>
-            <w:pPr>
-              <w:cnfStyle w:val="000000100000" w:firstRow="0" w:lastRow="0" w:firstColumn="0" w:lastColumn="0" w:oddVBand="0" w:evenVBand="0" w:oddHBand="1" w:evenHBand="0" w:firstRowFirstColumn="0" w:firstRowLastColumn="0" w:lastRowFirstColumn="0" w:lastRowLastColumn="0"/>
-            </w:pPr>
-            <w:r>
-              <w:t>210421104129- 210421104160</w:t>
-            </w:r>
-          </w:p>
-        </w:tc>
-        <w:tc>
-          <w:tcPr>
-            <w:tcW w:w="960" w:type="dxa"/>
-          </w:tcPr>
-          <w:p>
-            <w:pPr>
-              <w:cnfStyle w:val="000000100000" w:firstRow="0" w:lastRow="0" w:firstColumn="0" w:lastColumn="0" w:oddVBand="0" w:evenVBand="0" w:oddHBand="1" w:evenHBand="0" w:firstRowFirstColumn="0" w:firstRowLastColumn="0" w:lastRowFirstColumn="0" w:lastRowLastColumn="0"/>
-            </w:pPr>
-            <w:r>
-              <w:t>CS3456</w:t>
-            </w:r>
-          </w:p>
-        </w:tc>
-        <w:tc>
-          <w:tcPr>
-            <w:tcW w:w="960" w:type="dxa"/>
-          </w:tcPr>
-          <w:p>
-            <w:pPr>
-              <w:cnfStyle w:val="000000100000" w:firstRow="0" w:lastRow="0" w:firstColumn="0" w:lastColumn="0" w:oddVBand="0" w:evenVBand="0" w:oddHBand="1" w:evenHBand="0" w:firstRowFirstColumn="0" w:firstRowLastColumn="0" w:lastRowFirstColumn="0" w:lastRowLastColumn="0"/>
-            </w:pPr>
-            <w:r>
-              <w:t>cloudlab</w:t>
-            </w:r>
-          </w:p>
-        </w:tc>
-        <w:tc>
-          <w:tcPr>
-            <w:tcW w:w="960" w:type="dxa"/>
-          </w:tcPr>
-          <w:p>
-            <w:pPr>
-              <w:cnfStyle w:val="000000100000" w:firstRow="0" w:lastRow="0" w:firstColumn="0" w:lastColumn="0" w:oddVBand="0" w:evenVBand="0" w:oddHBand="1" w:evenHBand="0" w:firstRowFirstColumn="0" w:firstRowLastColumn="0" w:lastRowFirstColumn="0" w:lastRowLastColumn="0"/>
-            </w:pPr>
-            <w:r>
-              <w:t>Dr.Guru</w:t>
-            </w:r>
-          </w:p>
-        </w:tc>
-        <w:tc>
-          <w:tcPr>
-            <w:tcW w:w="960" w:type="dxa"/>
-          </w:tcPr>
-          <w:p>
-            <w:pPr>
-              <w:cnfStyle w:val="000000100000" w:firstRow="0" w:lastRow="0" w:firstColumn="0" w:lastColumn="0" w:oddVBand="0" w:evenVBand="0" w:oddHBand="1" w:evenHBand="0" w:firstRowFirstColumn="0" w:firstRowLastColumn="0" w:lastRowFirstColumn="0" w:lastRowLastColumn="0"/>
-            </w:pPr>
-            <w:r>
-              <w:t>Dr.Ganesh</w:t>
-            </w:r>
-          </w:p>
-        </w:tc>
-      </w:tr>
-      <w:tr>
-        <w:tc>
-          <w:tcPr>
-            <w:cnfStyle w:val="001000000000" w:firstRow="0" w:lastRow="0" w:firstColumn="1" w:lastColumn="0" w:oddVBand="0" w:evenVBand="0" w:oddHBand="0" w:evenHBand="0" w:firstRowFirstColumn="0" w:firstRowLastColumn="0" w:lastRowFirstColumn="0" w:lastRowLastColumn="0"/>
-            <w:tcW w:w="960" w:type="dxa"/>
-          </w:tcPr>
-          <w:p>
-            <w:r>
-              <w:t>6</w:t>
-            </w:r>
-          </w:p>
-        </w:tc>
-        <w:tc>
-          <w:tcPr>
-            <w:tcW w:w="960" w:type="dxa"/>
-          </w:tcPr>
-          <w:p>
-            <w:pPr>
-              <w:cnfStyle w:val="000000000000" w:firstRow="0" w:lastRow="0" w:firstColumn="0" w:lastColumn="0" w:oddVBand="0" w:evenVBand="0" w:oddHBand="0" w:evenHBand="0" w:firstRowFirstColumn="0" w:firstRowLastColumn="0" w:lastRowFirstColumn="0" w:lastRowLastColumn="0"/>
-            </w:pPr>
-            <w:r>
-              <w:t>II/IV</w:t>
-            </w:r>
-          </w:p>
-        </w:tc>
-        <w:tc>
-          <w:tcPr>
-            <w:tcW w:w="960" w:type="dxa"/>
-          </w:tcPr>
-          <w:p>
-            <w:pPr>
-              <w:cnfStyle w:val="000000000000" w:firstRow="0" w:lastRow="0" w:firstColumn="0" w:lastColumn="0" w:oddVBand="0" w:evenVBand="0" w:oddHBand="0" w:evenHBand="0" w:firstRowFirstColumn="0" w:firstRowLastColumn="0" w:lastRowFirstColumn="0" w:lastRowLastColumn="0"/>
-            </w:pPr>
-            <w:r>
-              <w:t>26-5-2023</w:t>
-            </w:r>
-          </w:p>
-        </w:tc>
-        <w:tc>
-          <w:tcPr>
-            <w:tcW w:w="960" w:type="dxa"/>
-          </w:tcPr>
-          <w:p>
-            <w:pPr>
-              <w:cnfStyle w:val="000000000000" w:firstRow="0" w:lastRow="0" w:firstColumn="0" w:lastColumn="0" w:oddVBand="0" w:evenVBand="0" w:oddHBand="0" w:evenHBand="0" w:firstRowFirstColumn="0" w:firstRowLastColumn="0" w:lastRowFirstColumn="0" w:lastRowLastColumn="0"/>
-            </w:pPr>
-            <w:r>
-              <w:t>12.00no-3.00pm</w:t>
-            </w:r>
-          </w:p>
-        </w:tc>
-        <w:tc>
-          <w:tcPr>
-            <w:tcW w:w="960" w:type="dxa"/>
-          </w:tcPr>
-          <w:p>
-            <w:pPr>
-              <w:cnfStyle w:val="000000000000" w:firstRow="0" w:lastRow="0" w:firstColumn="0" w:lastColumn="0" w:oddVBand="0" w:evenVBand="0" w:oddHBand="0" w:evenHBand="0" w:firstRowFirstColumn="0" w:firstRowLastColumn="0" w:lastRowFirstColumn="0" w:lastRowLastColumn="0"/>
-            </w:pPr>
-            <w:r>
-              <w:t>210421104161- 210421104189</w:t>
-            </w:r>
-          </w:p>
-        </w:tc>
-        <w:tc>
-          <w:tcPr>
-            <w:tcW w:w="960" w:type="dxa"/>
-          </w:tcPr>
-          <w:p>
-            <w:pPr>
-              <w:cnfStyle w:val="000000000000" w:firstRow="0" w:lastRow="0" w:firstColumn="0" w:lastColumn="0" w:oddVBand="0" w:evenVBand="0" w:oddHBand="0" w:evenHBand="0" w:firstRowFirstColumn="0" w:firstRowLastColumn="0" w:lastRowFirstColumn="0" w:lastRowLastColumn="0"/>
-            </w:pPr>
-            <w:r>
-              <w:t>CS3456</w:t>
-            </w:r>
-          </w:p>
-        </w:tc>
-        <w:tc>
-          <w:tcPr>
-            <w:tcW w:w="960" w:type="dxa"/>
-          </w:tcPr>
-          <w:p>
-            <w:pPr>
-              <w:cnfStyle w:val="000000000000" w:firstRow="0" w:lastRow="0" w:firstColumn="0" w:lastColumn="0" w:oddVBand="0" w:evenVBand="0" w:oddHBand="0" w:evenHBand="0" w:firstRowFirstColumn="0" w:firstRowLastColumn="0" w:lastRowFirstColumn="0" w:lastRowLastColumn="0"/>
-            </w:pPr>
-            <w:r>
-              <w:t>cloudlab</w:t>
-            </w:r>
-          </w:p>
-        </w:tc>
-        <w:tc>
-          <w:tcPr>
-            <w:tcW w:w="960" w:type="dxa"/>
-          </w:tcPr>
-          <w:p>
-            <w:pPr>
-              <w:cnfStyle w:val="000000000000" w:firstRow="0" w:lastRow="0" w:firstColumn="0" w:lastColumn="0" w:oddVBand="0" w:evenVBand="0" w:oddHBand="0" w:evenHBand="0" w:firstRowFirstColumn="0" w:firstRowLastColumn="0" w:lastRowFirstColumn="0" w:lastRowLastColumn="0"/>
-            </w:pPr>
-            <w:r>
-              <w:t>Dr.Guru</w:t>
-            </w:r>
-          </w:p>
-        </w:tc>
-        <w:tc>
-          <w:tcPr>
-            <w:tcW w:w="960" w:type="dxa"/>
-          </w:tcPr>
-          <w:p>
-            <w:pPr>
-              <w:cnfStyle w:val="000000000000" w:firstRow="0" w:lastRow="0" w:firstColumn="0" w:lastColumn="0" w:oddVBand="0" w:evenVBand="0" w:oddHBand="0" w:evenHBand="0" w:firstRowFirstColumn="0" w:firstRowLastColumn="0" w:lastRowFirstColumn="0" w:lastRowLastColumn="0"/>
-            </w:pPr>
-            <w:r>
-              <w:t>Dr.Ganesh</w:t>
-            </w:r>
-          </w:p>
-        </w:tc>
-      </w:tr>
-      <w:tr>
-        <w:trPr>
-          <w:cnfStyle w:val="000000100000" w:firstRow="0" w:lastRow="0" w:firstColumn="0" w:lastColumn="0" w:oddVBand="0" w:evenVBand="0" w:oddHBand="1" w:evenHBand="0" w:firstRowFirstColumn="0" w:firstRowLastColumn="0" w:lastRowFirstColumn="0" w:lastRowLastColumn="0"/>
-        </w:trPr>
-        <w:tc>
-          <w:tcPr>
-            <w:cnfStyle w:val="001000000000" w:firstRow="0" w:lastRow="0" w:firstColumn="1" w:lastColumn="0" w:oddVBand="0" w:evenVBand="0" w:oddHBand="0" w:evenHBand="0" w:firstRowFirstColumn="0" w:firstRowLastColumn="0" w:lastRowFirstColumn="0" w:lastRowLastColumn="0"/>
-            <w:tcW w:w="960" w:type="dxa"/>
-          </w:tcPr>
-          <w:p/>
-        </w:tc>
-        <w:tc>
-          <w:tcPr>
-            <w:tcW w:w="960" w:type="dxa"/>
-          </w:tcPr>
-          <w:p>
-            <w:pPr>
-              <w:cnfStyle w:val="000000100000" w:firstRow="0" w:lastRow="0" w:firstColumn="0" w:lastColumn="0" w:oddVBand="0" w:evenVBand="0" w:oddHBand="1" w:evenHBand="0" w:firstRowFirstColumn="0" w:firstRowLastColumn="0" w:lastRowFirstColumn="0" w:lastRowLastColumn="0"/>
-            </w:pPr>
-          </w:p>
-        </w:tc>
-        <w:tc>
-          <w:tcPr>
-            <w:tcW w:w="960" w:type="dxa"/>
-          </w:tcPr>
-          <w:p>
-            <w:pPr>
-              <w:cnfStyle w:val="000000100000" w:firstRow="0" w:lastRow="0" w:firstColumn="0" w:lastColumn="0" w:oddVBand="0" w:evenVBand="0" w:oddHBand="1" w:evenHBand="0" w:firstRowFirstColumn="0" w:firstRowLastColumn="0" w:lastRowFirstColumn="0" w:lastRowLastColumn="0"/>
-            </w:pPr>
-          </w:p>
-        </w:tc>
-        <w:tc>
-          <w:tcPr>
-            <w:tcW w:w="960" w:type="dxa"/>
-          </w:tcPr>
-          <w:p>
-            <w:pPr>
-              <w:cnfStyle w:val="000000100000" w:firstRow="0" w:lastRow="0" w:firstColumn="0" w:lastColumn="0" w:oddVBand="0" w:evenVBand="0" w:oddHBand="1" w:evenHBand="0" w:firstRowFirstColumn="0" w:firstRowLastColumn="0" w:lastRowFirstColumn="0" w:lastRowLastColumn="0"/>
-            </w:pPr>
-          </w:p>
-        </w:tc>
-        <w:tc>
-          <w:tcPr>
-            <w:tcW w:w="960" w:type="dxa"/>
-          </w:tcPr>
-          <w:p>
-            <w:pPr>
-              <w:cnfStyle w:val="000000100000" w:firstRow="0" w:lastRow="0" w:firstColumn="0" w:lastColumn="0" w:oddVBand="0" w:evenVBand="0" w:oddHBand="1" w:evenHBand="0" w:firstRowFirstColumn="0" w:firstRowLastColumn="0" w:lastRowFirstColumn="0" w:lastRowLastColumn="0"/>
-            </w:pPr>
-          </w:p>
-        </w:tc>
-        <w:tc>
-          <w:tcPr>
-            <w:tcW w:w="960" w:type="dxa"/>
-          </w:tcPr>
-          <w:p>
-            <w:pPr>
-              <w:cnfStyle w:val="000000100000" w:firstRow="0" w:lastRow="0" w:firstColumn="0" w:lastColumn="0" w:oddVBand="0" w:evenVBand="0" w:oddHBand="1" w:evenHBand="0" w:firstRowFirstColumn="0" w:firstRowLastColumn="0" w:lastRowFirstColumn="0" w:lastRowLastColumn="0"/>
-            </w:pPr>
-          </w:p>
-        </w:tc>
-        <w:tc>
-          <w:tcPr>
-            <w:tcW w:w="960" w:type="dxa"/>
-          </w:tcPr>
-          <w:p>
-            <w:pPr>
-              <w:cnfStyle w:val="000000100000" w:firstRow="0" w:lastRow="0" w:firstColumn="0" w:lastColumn="0" w:oddVBand="0" w:evenVBand="0" w:oddHBand="1" w:evenHBand="0" w:firstRowFirstColumn="0" w:firstRowLastColumn="0" w:lastRowFirstColumn="0" w:lastRowLastColumn="0"/>
-            </w:pPr>
-          </w:p>
-        </w:tc>
-        <w:tc>
-          <w:tcPr>
-            <w:tcW w:w="960" w:type="dxa"/>
-          </w:tcPr>
-          <w:p>
-            <w:pPr>
-              <w:cnfStyle w:val="000000100000" w:firstRow="0" w:lastRow="0" w:firstColumn="0" w:lastColumn="0" w:oddVBand="0" w:evenVBand="0" w:oddHBand="1" w:evenHBand="0" w:firstRowFirstColumn="0" w:firstRowLastColumn="0" w:lastRowFirstColumn="0" w:lastRowLastColumn="0"/>
-            </w:pPr>
-          </w:p>
-        </w:tc>
-        <w:tc>
-          <w:tcPr>
-            <w:tcW w:w="960" w:type="dxa"/>
-          </w:tcPr>
-          <w:p>
-            <w:pPr>
-              <w:cnfStyle w:val="000000100000" w:firstRow="0" w:lastRow="0" w:firstColumn="0" w:lastColumn="0" w:oddVBand="0" w:evenVBand="0" w:oddHBand="1" w:evenHBand="0" w:firstRowFirstColumn="0" w:firstRowLastColumn="0" w:lastRowFirstColumn="0" w:lastRowLastColumn="0"/>
-            </w:pPr>
-          </w:p>
-        </w:tc>
-      </w:tr>
-      <w:tr>
-        <w:tc>
-          <w:tcPr>
-            <w:cnfStyle w:val="001000000000" w:firstRow="0" w:lastRow="0" w:firstColumn="1" w:lastColumn="0" w:oddVBand="0" w:evenVBand="0" w:oddHBand="0" w:evenHBand="0" w:firstRowFirstColumn="0" w:firstRowLastColumn="0" w:lastRowFirstColumn="0" w:lastRowLastColumn="0"/>
-            <w:tcW w:w="960" w:type="dxa"/>
-          </w:tcPr>
-          <w:p>
-            <w:r>
-              <w:t>7</w:t>
-            </w:r>
-          </w:p>
-        </w:tc>
-        <w:tc>
-          <w:tcPr>
-            <w:tcW w:w="960" w:type="dxa"/>
-          </w:tcPr>
-          <w:p>
-            <w:pPr>
-              <w:cnfStyle w:val="000000000000" w:firstRow="0" w:lastRow="0" w:firstColumn="0" w:lastColumn="0" w:oddVBand="0" w:evenVBand="0" w:oddHBand="0" w:evenHBand="0" w:firstRowFirstColumn="0" w:firstRowLastColumn="0" w:lastRowFirstColumn="0" w:lastRowLastColumn="0"/>
-            </w:pPr>
-            <w:r>
-              <w:t>II/IV</w:t>
-            </w:r>
-          </w:p>
-        </w:tc>
-        <w:tc>
-          <w:tcPr>
-            <w:tcW w:w="960" w:type="dxa"/>
-          </w:tcPr>
-          <w:p>
-            <w:pPr>
-              <w:cnfStyle w:val="000000000000" w:firstRow="0" w:lastRow="0" w:firstColumn="0" w:lastColumn="0" w:oddVBand="0" w:evenVBand="0" w:oddHBand="0" w:evenHBand="0" w:firstRowFirstColumn="0" w:firstRowLastColumn="0" w:lastRowFirstColumn="0" w:lastRowLastColumn="0"/>
-            </w:pPr>
-            <w:r>
-              <w:t>27-5-2023</w:t>
-            </w:r>
-          </w:p>
-        </w:tc>
-        <w:tc>
-          <w:tcPr>
-            <w:tcW w:w="960" w:type="dxa"/>
-          </w:tcPr>
-          <w:p>
-            <w:pPr>
-              <w:cnfStyle w:val="000000000000" w:firstRow="0" w:lastRow="0" w:firstColumn="0" w:lastColumn="0" w:oddVBand="0" w:evenVBand="0" w:oddHBand="0" w:evenHBand="0" w:firstRowFirstColumn="0" w:firstRowLastColumn="0" w:lastRowFirstColumn="0" w:lastRowLastColumn="0"/>
-            </w:pPr>
-            <w:r>
-              <w:t>8.30am-11.30am</w:t>
-            </w:r>
-          </w:p>
-        </w:tc>
-        <w:tc>
-          <w:tcPr>
-            <w:tcW w:w="960" w:type="dxa"/>
-          </w:tcPr>
-          <w:p>
-            <w:pPr>
-              <w:cnfStyle w:val="000000000000" w:firstRow="0" w:lastRow="0" w:firstColumn="0" w:lastColumn="0" w:oddVBand="0" w:evenVBand="0" w:oddHBand="0" w:evenHBand="0" w:firstRowFirstColumn="0" w:firstRowLastColumn="0" w:lastRowFirstColumn="0" w:lastRowLastColumn="0"/>
-            </w:pPr>
-            <w:r>
-              <w:t>210421104001- 210421104032</w:t>
-            </w:r>
-          </w:p>
-        </w:tc>
-        <w:tc>
-          <w:tcPr>
-            <w:tcW w:w="960" w:type="dxa"/>
-          </w:tcPr>
-          <w:p>
-            <w:pPr>
-              <w:cnfStyle w:val="000000000000" w:firstRow="0" w:lastRow="0" w:firstColumn="0" w:lastColumn="0" w:oddVBand="0" w:evenVBand="0" w:oddHBand="0" w:evenHBand="0" w:firstRowFirstColumn="0" w:firstRowLastColumn="0" w:lastRowFirstColumn="0" w:lastRowLastColumn="0"/>
-            </w:pPr>
-            <w:r>
-              <w:t>CS8765</w:t>
-            </w:r>
-          </w:p>
-        </w:tc>
-        <w:tc>
-          <w:tcPr>
-            <w:tcW w:w="960" w:type="dxa"/>
-          </w:tcPr>
-          <w:p>
-            <w:pPr>
-              <w:cnfStyle w:val="000000000000" w:firstRow="0" w:lastRow="0" w:firstColumn="0" w:lastColumn="0" w:oddVBand="0" w:evenVBand="0" w:oddHBand="0" w:evenHBand="0" w:firstRowFirstColumn="0" w:firstRowLastColumn="0" w:lastRowFirstColumn="0" w:lastRowLastColumn="0"/>
-            </w:pPr>
-            <w:r>
-              <w:t>pythonlab</w:t>
-            </w:r>
-          </w:p>
-        </w:tc>
-        <w:tc>
-          <w:tcPr>
-            <w:tcW w:w="960" w:type="dxa"/>
-          </w:tcPr>
-          <w:p>
-            <w:pPr>
-              <w:cnfStyle w:val="000000000000" w:firstRow="0" w:lastRow="0" w:firstColumn="0" w:lastColumn="0" w:oddVBand="0" w:evenVBand="0" w:oddHBand="0" w:evenHBand="0" w:firstRowFirstColumn="0" w:firstRowLastColumn="0" w:lastRowFirstColumn="0" w:lastRowLastColumn="0"/>
-            </w:pPr>
-            <w:r>
-              <w:t>Mr.Vijay</w:t>
-            </w:r>
-          </w:p>
-        </w:tc>
-        <w:tc>
-          <w:tcPr>
-            <w:tcW w:w="960" w:type="dxa"/>
-          </w:tcPr>
-          <w:p>
-            <w:pPr>
-              <w:cnfStyle w:val="000000000000" w:firstRow="0" w:lastRow="0" w:firstColumn="0" w:lastColumn="0" w:oddVBand="0" w:evenVBand="0" w:oddHBand="0" w:evenHBand="0" w:firstRowFirstColumn="0" w:firstRowLastColumn="0" w:lastRowFirstColumn="0" w:lastRowLastColumn="0"/>
-            </w:pPr>
-            <w:r>
-              <w:t>Dr.velraj</w:t>
-            </w:r>
-          </w:p>
-        </w:tc>
-      </w:tr>
-      <w:tr>
-        <w:trPr>
-          <w:cnfStyle w:val="000000100000" w:firstRow="0" w:lastRow="0" w:firstColumn="0" w:lastColumn="0" w:oddVBand="0" w:evenVBand="0" w:oddHBand="1" w:evenHBand="0" w:firstRowFirstColumn="0" w:firstRowLastColumn="0" w:lastRowFirstColumn="0" w:lastRowLastColumn="0"/>
-        </w:trPr>
-        <w:tc>
-          <w:tcPr>
-            <w:cnfStyle w:val="001000000000" w:firstRow="0" w:lastRow="0" w:firstColumn="1" w:lastColumn="0" w:oddVBand="0" w:evenVBand="0" w:oddHBand="0" w:evenHBand="0" w:firstRowFirstColumn="0" w:firstRowLastColumn="0" w:lastRowFirstColumn="0" w:lastRowLastColumn="0"/>
-            <w:tcW w:w="960" w:type="dxa"/>
-          </w:tcPr>
-          <w:p>
-            <w:r>
-              <w:t>8</w:t>
-            </w:r>
-          </w:p>
-        </w:tc>
-        <w:tc>
-          <w:tcPr>
-            <w:tcW w:w="960" w:type="dxa"/>
-          </w:tcPr>
-          <w:p>
-            <w:pPr>
-              <w:cnfStyle w:val="000000100000" w:firstRow="0" w:lastRow="0" w:firstColumn="0" w:lastColumn="0" w:oddVBand="0" w:evenVBand="0" w:oddHBand="1" w:evenHBand="0" w:firstRowFirstColumn="0" w:firstRowLastColumn="0" w:lastRowFirstColumn="0" w:lastRowLastColumn="0"/>
-            </w:pPr>
-            <w:r>
-              <w:t>II/IV</w:t>
-            </w:r>
-          </w:p>
-        </w:tc>
-        <w:tc>
-          <w:tcPr>
-            <w:tcW w:w="960" w:type="dxa"/>
-          </w:tcPr>
-          <w:p>
-            <w:pPr>
-              <w:cnfStyle w:val="000000100000" w:firstRow="0" w:lastRow="0" w:firstColumn="0" w:lastColumn="0" w:oddVBand="0" w:evenVBand="0" w:oddHBand="1" w:evenHBand="0" w:firstRowFirstColumn="0" w:firstRowLastColumn="0" w:lastRowFirstColumn="0" w:lastRowLastColumn="0"/>
-            </w:pPr>
-            <w:r>
-              <w:t>27-5-2023</w:t>
-            </w:r>
-          </w:p>
-        </w:tc>
-        <w:tc>
-          <w:tcPr>
-            <w:tcW w:w="960" w:type="dxa"/>
-          </w:tcPr>
-          <w:p>
-            <w:pPr>
-              <w:cnfStyle w:val="000000100000" w:firstRow="0" w:lastRow="0" w:firstColumn="0" w:lastColumn="0" w:oddVBand="0" w:evenVBand="0" w:oddHBand="1" w:evenHBand="0" w:firstRowFirstColumn="0" w:firstRowLastColumn="0" w:lastRowFirstColumn="0" w:lastRowLastColumn="0"/>
-            </w:pPr>
-            <w:r>
-              <w:t>12.00no-3.00pm</w:t>
-            </w:r>
-          </w:p>
-        </w:tc>
-        <w:tc>
-          <w:tcPr>
-            <w:tcW w:w="960" w:type="dxa"/>
-          </w:tcPr>
-          <w:p>
-            <w:pPr>
-              <w:cnfStyle w:val="000000100000" w:firstRow="0" w:lastRow="0" w:firstColumn="0" w:lastColumn="0" w:oddVBand="0" w:evenVBand="0" w:oddHBand="1" w:evenHBand="0" w:firstRowFirstColumn="0" w:firstRowLastColumn="0" w:lastRowFirstColumn="0" w:lastRowLastColumn="0"/>
-            </w:pPr>
-            <w:r>
-              <w:t>210421104033- 210421104064</w:t>
-            </w:r>
-          </w:p>
-        </w:tc>
-        <w:tc>
-          <w:tcPr>
-            <w:tcW w:w="960" w:type="dxa"/>
-          </w:tcPr>
-          <w:p>
-            <w:pPr>
-              <w:cnfStyle w:val="000000100000" w:firstRow="0" w:lastRow="0" w:firstColumn="0" w:lastColumn="0" w:oddVBand="0" w:evenVBand="0" w:oddHBand="1" w:evenHBand="0" w:firstRowFirstColumn="0" w:firstRowLastColumn="0" w:lastRowFirstColumn="0" w:lastRowLastColumn="0"/>
-            </w:pPr>
-            <w:r>
-              <w:t>CS8765</w:t>
-            </w:r>
-          </w:p>
-        </w:tc>
-        <w:tc>
-          <w:tcPr>
-            <w:tcW w:w="960" w:type="dxa"/>
-          </w:tcPr>
-          <w:p>
-            <w:pPr>
-              <w:cnfStyle w:val="000000100000" w:firstRow="0" w:lastRow="0" w:firstColumn="0" w:lastColumn="0" w:oddVBand="0" w:evenVBand="0" w:oddHBand="1" w:evenHBand="0" w:firstRowFirstColumn="0" w:firstRowLastColumn="0" w:lastRowFirstColumn="0" w:lastRowLastColumn="0"/>
-            </w:pPr>
-            <w:r>
-              <w:t>pythonlab</w:t>
-            </w:r>
-          </w:p>
-        </w:tc>
-        <w:tc>
-          <w:tcPr>
-            <w:tcW w:w="960" w:type="dxa"/>
-          </w:tcPr>
-          <w:p>
-            <w:pPr>
-              <w:cnfStyle w:val="000000100000" w:firstRow="0" w:lastRow="0" w:firstColumn="0" w:lastColumn="0" w:oddVBand="0" w:evenVBand="0" w:oddHBand="1" w:evenHBand="0" w:firstRowFirstColumn="0" w:firstRowLastColumn="0" w:lastRowFirstColumn="0" w:lastRowLastColumn="0"/>
-            </w:pPr>
-            <w:r>
-              <w:t>Mr.Vijay</w:t>
-            </w:r>
-          </w:p>
-        </w:tc>
-        <w:tc>
-          <w:tcPr>
-            <w:tcW w:w="960" w:type="dxa"/>
-          </w:tcPr>
-          <w:p>
-            <w:pPr>
-              <w:cnfStyle w:val="000000100000" w:firstRow="0" w:lastRow="0" w:firstColumn="0" w:lastColumn="0" w:oddVBand="0" w:evenVBand="0" w:oddHBand="1" w:evenHBand="0" w:firstRowFirstColumn="0" w:firstRowLastColumn="0" w:lastRowFirstColumn="0" w:lastRowLastColumn="0"/>
-            </w:pPr>
-            <w:r>
-              <w:t>Dr.velraj</w:t>
-            </w:r>
-          </w:p>
-        </w:tc>
-      </w:tr>
-      <w:tr>
-        <w:tc>
-          <w:tcPr>
-            <w:cnfStyle w:val="001000000000" w:firstRow="0" w:lastRow="0" w:firstColumn="1" w:lastColumn="0" w:oddVBand="0" w:evenVBand="0" w:oddHBand="0" w:evenHBand="0" w:firstRowFirstColumn="0" w:firstRowLastColumn="0" w:lastRowFirstColumn="0" w:lastRowLastColumn="0"/>
-            <w:tcW w:w="960" w:type="dxa"/>
-          </w:tcPr>
-          <w:p>
-            <w:r>
-              <w:t>9</w:t>
-            </w:r>
-          </w:p>
-        </w:tc>
-        <w:tc>
-          <w:tcPr>
-            <w:tcW w:w="960" w:type="dxa"/>
-          </w:tcPr>
-          <w:p>
-            <w:pPr>
-              <w:cnfStyle w:val="000000000000" w:firstRow="0" w:lastRow="0" w:firstColumn="0" w:lastColumn="0" w:oddVBand="0" w:evenVBand="0" w:oddHBand="0" w:evenHBand="0" w:firstRowFirstColumn="0" w:firstRowLastColumn="0" w:lastRowFirstColumn="0" w:lastRowLastColumn="0"/>
-            </w:pPr>
-            <w:r>
-              <w:t>II/IV</w:t>
-            </w:r>
-          </w:p>
-        </w:tc>
-        <w:tc>
-          <w:tcPr>
-            <w:tcW w:w="960" w:type="dxa"/>
-          </w:tcPr>
-          <w:p>
-            <w:pPr>
-              <w:cnfStyle w:val="000000000000" w:firstRow="0" w:lastRow="0" w:firstColumn="0" w:lastColumn="0" w:oddVBand="0" w:evenVBand="0" w:oddHBand="0" w:evenHBand="0" w:firstRowFirstColumn="0" w:firstRowLastColumn="0" w:lastRowFirstColumn="0" w:lastRowLastColumn="0"/>
-            </w:pPr>
-            <w:r>
-              <w:t>27-5-2023</w:t>
-            </w:r>
-          </w:p>
-        </w:tc>
-        <w:tc>
-          <w:tcPr>
-            <w:tcW w:w="960" w:type="dxa"/>
-          </w:tcPr>
-          <w:p>
-            <w:pPr>
-              <w:cnfStyle w:val="000000000000" w:firstRow="0" w:lastRow="0" w:firstColumn="0" w:lastColumn="0" w:oddVBand="0" w:evenVBand="0" w:oddHBand="0" w:evenHBand="0" w:firstRowFirstColumn="0" w:firstRowLastColumn="0" w:lastRowFirstColumn="0" w:lastRowLastColumn="0"/>
-            </w:pPr>
-            <w:r>
-              <w:t>8.30am-11.30am</w:t>
-            </w:r>
-          </w:p>
-        </w:tc>
-        <w:tc>
-          <w:tcPr>
-            <w:tcW w:w="960" w:type="dxa"/>
-          </w:tcPr>
-          <w:p>
-            <w:pPr>
-              <w:cnfStyle w:val="000000000000" w:firstRow="0" w:lastRow="0" w:firstColumn="0" w:lastColumn="0" w:oddVBand="0" w:evenVBand="0" w:oddHBand="0" w:evenHBand="0" w:firstRowFirstColumn="0" w:firstRowLastColumn="0" w:lastRowFirstColumn="0" w:lastRowLastColumn="0"/>
-            </w:pPr>
-            <w:r>
-              <w:t>210421104065- 210421104096</w:t>
-            </w:r>
-          </w:p>
-        </w:tc>
-        <w:tc>
-          <w:tcPr>
-            <w:tcW w:w="960" w:type="dxa"/>
-          </w:tcPr>
-          <w:p>
-            <w:pPr>
-              <w:cnfStyle w:val="000000000000" w:firstRow="0" w:lastRow="0" w:firstColumn="0" w:lastColumn="0" w:oddVBand="0" w:evenVBand="0" w:oddHBand="0" w:evenHBand="0" w:firstRowFirstColumn="0" w:firstRowLastColumn="0" w:lastRowFirstColumn="0" w:lastRowLastColumn="0"/>
-            </w:pPr>
-            <w:r>
-              <w:t>CS8765</w:t>
-            </w:r>
-          </w:p>
-        </w:tc>
-        <w:tc>
-          <w:tcPr>
-            <w:tcW w:w="960" w:type="dxa"/>
-          </w:tcPr>
-          <w:p>
-            <w:pPr>
-              <w:cnfStyle w:val="000000000000" w:firstRow="0" w:lastRow="0" w:firstColumn="0" w:lastColumn="0" w:oddVBand="0" w:evenVBand="0" w:oddHBand="0" w:evenHBand="0" w:firstRowFirstColumn="0" w:firstRowLastColumn="0" w:lastRowFirstColumn="0" w:lastRowLastColumn="0"/>
-            </w:pPr>
-            <w:r>
-              <w:t>securitylab</w:t>
-            </w:r>
-          </w:p>
-        </w:tc>
-        <w:tc>
-          <w:tcPr>
-            <w:tcW w:w="960" w:type="dxa"/>
-          </w:tcPr>
-          <w:p>
-            <w:pPr>
-              <w:cnfStyle w:val="000000000000" w:firstRow="0" w:lastRow="0" w:firstColumn="0" w:lastColumn="0" w:oddVBand="0" w:evenVBand="0" w:oddHBand="0" w:evenHBand="0" w:firstRowFirstColumn="0" w:firstRowLastColumn="0" w:lastRowFirstColumn="0" w:lastRowLastColumn="0"/>
-            </w:pPr>
-            <w:r>
-              <w:t>Mr.SaM</w:t>
-            </w:r>
-          </w:p>
-        </w:tc>
-        <w:tc>
-          <w:tcPr>
-            <w:tcW w:w="960" w:type="dxa"/>
-          </w:tcPr>
-          <w:p>
-            <w:pPr>
-              <w:cnfStyle w:val="000000000000" w:firstRow="0" w:lastRow="0" w:firstColumn="0" w:lastColumn="0" w:oddVBand="0" w:evenVBand="0" w:oddHBand="0" w:evenHBand="0" w:firstRowFirstColumn="0" w:firstRowLastColumn="0" w:lastRowFirstColumn="0" w:lastRowLastColumn="0"/>
-            </w:pPr>
-            <w:r>
-              <w:t>Dr.Samuel</w:t>
-            </w:r>
-          </w:p>
-        </w:tc>
-      </w:tr>
-      <w:tr>
-        <w:trPr>
-          <w:cnfStyle w:val="000000100000" w:firstRow="0" w:lastRow="0" w:firstColumn="0" w:lastColumn="0" w:oddVBand="0" w:evenVBand="0" w:oddHBand="1" w:evenHBand="0" w:firstRowFirstColumn="0" w:firstRowLastColumn="0" w:lastRowFirstColumn="0" w:lastRowLastColumn="0"/>
-        </w:trPr>
-        <w:tc>
-          <w:tcPr>
-            <w:cnfStyle w:val="001000000000" w:firstRow="0" w:lastRow="0" w:firstColumn="1" w:lastColumn="0" w:oddVBand="0" w:evenVBand="0" w:oddHBand="0" w:evenHBand="0" w:firstRowFirstColumn="0" w:firstRowLastColumn="0" w:lastRowFirstColumn="0" w:lastRowLastColumn="0"/>
-            <w:tcW w:w="960" w:type="dxa"/>
-          </w:tcPr>
-          <w:p>
-            <w:r>
-              <w:t>10</w:t>
-            </w:r>
-          </w:p>
-        </w:tc>
-        <w:tc>
-          <w:tcPr>
-            <w:tcW w:w="960" w:type="dxa"/>
-          </w:tcPr>
-          <w:p>
-            <w:pPr>
-              <w:cnfStyle w:val="000000100000" w:firstRow="0" w:lastRow="0" w:firstColumn="0" w:lastColumn="0" w:oddVBand="0" w:evenVBand="0" w:oddHBand="1" w:evenHBand="0" w:firstRowFirstColumn="0" w:firstRowLastColumn="0" w:lastRowFirstColumn="0" w:lastRowLastColumn="0"/>
-            </w:pPr>
-            <w:r>
-              <w:t>II/IV</w:t>
-            </w:r>
-          </w:p>
-        </w:tc>
-        <w:tc>
-          <w:tcPr>
-            <w:tcW w:w="960" w:type="dxa"/>
-          </w:tcPr>
-          <w:p>
-            <w:pPr>
-              <w:cnfStyle w:val="000000100000" w:firstRow="0" w:lastRow="0" w:firstColumn="0" w:lastColumn="0" w:oddVBand="0" w:evenVBand="0" w:oddHBand="1" w:evenHBand="0" w:firstRowFirstColumn="0" w:firstRowLastColumn="0" w:lastRowFirstColumn="0" w:lastRowLastColumn="0"/>
-            </w:pPr>
-            <w:r>
-              <w:t>27-5-2023</w:t>
-            </w:r>
-          </w:p>
-        </w:tc>
-        <w:tc>
-          <w:tcPr>
-            <w:tcW w:w="960" w:type="dxa"/>
-          </w:tcPr>
-          <w:p>
-            <w:pPr>
-              <w:cnfStyle w:val="000000100000" w:firstRow="0" w:lastRow="0" w:firstColumn="0" w:lastColumn="0" w:oddVBand="0" w:evenVBand="0" w:oddHBand="1" w:evenHBand="0" w:firstRowFirstColumn="0" w:firstRowLastColumn="0" w:lastRowFirstColumn="0" w:lastRowLastColumn="0"/>
-            </w:pPr>
-            <w:r>
-              <w:t>12.00no-3.00pm</w:t>
-            </w:r>
-          </w:p>
-        </w:tc>
-        <w:tc>
-          <w:tcPr>
-            <w:tcW w:w="960" w:type="dxa"/>
-          </w:tcPr>
-          <w:p>
-            <w:pPr>
-              <w:cnfStyle w:val="000000100000" w:firstRow="0" w:lastRow="0" w:firstColumn="0" w:lastColumn="0" w:oddVBand="0" w:evenVBand="0" w:oddHBand="1" w:evenHBand="0" w:firstRowFirstColumn="0" w:firstRowLastColumn="0" w:lastRowFirstColumn="0" w:lastRowLastColumn="0"/>
-            </w:pPr>
-            <w:r>
-              <w:t>210421104097- 210421104128</w:t>
-            </w:r>
-          </w:p>
-        </w:tc>
-        <w:tc>
-          <w:tcPr>
-            <w:tcW w:w="960" w:type="dxa"/>
-          </w:tcPr>
-          <w:p>
-            <w:pPr>
-              <w:cnfStyle w:val="000000100000" w:firstRow="0" w:lastRow="0" w:firstColumn="0" w:lastColumn="0" w:oddVBand="0" w:evenVBand="0" w:oddHBand="1" w:evenHBand="0" w:firstRowFirstColumn="0" w:firstRowLastColumn="0" w:lastRowFirstColumn="0" w:lastRowLastColumn="0"/>
-            </w:pPr>
-            <w:r>
-              <w:t>CS8765</w:t>
-            </w:r>
-          </w:p>
-        </w:tc>
-        <w:tc>
-          <w:tcPr>
-            <w:tcW w:w="960" w:type="dxa"/>
-          </w:tcPr>
-          <w:p>
-            <w:pPr>
-              <w:cnfStyle w:val="000000100000" w:firstRow="0" w:lastRow="0" w:firstColumn="0" w:lastColumn="0" w:oddVBand="0" w:evenVBand="0" w:oddHBand="1" w:evenHBand="0" w:firstRowFirstColumn="0" w:firstRowLastColumn="0" w:lastRowFirstColumn="0" w:lastRowLastColumn="0"/>
-            </w:pPr>
-            <w:r>
-              <w:t>securitylab</w:t>
-            </w:r>
-          </w:p>
-        </w:tc>
-        <w:tc>
-          <w:tcPr>
-            <w:tcW w:w="960" w:type="dxa"/>
-          </w:tcPr>
-          <w:p>
-            <w:pPr>
-              <w:cnfStyle w:val="000000100000" w:firstRow="0" w:lastRow="0" w:firstColumn="0" w:lastColumn="0" w:oddVBand="0" w:evenVBand="0" w:oddHBand="1" w:evenHBand="0" w:firstRowFirstColumn="0" w:firstRowLastColumn="0" w:lastRowFirstColumn="0" w:lastRowLastColumn="0"/>
-            </w:pPr>
-            <w:r>
-              <w:t>Mr.SaM</w:t>
-            </w:r>
-          </w:p>
-        </w:tc>
-        <w:tc>
-          <w:tcPr>
-            <w:tcW w:w="960" w:type="dxa"/>
-          </w:tcPr>
-          <w:p>
-            <w:pPr>
-              <w:cnfStyle w:val="000000100000" w:firstRow="0" w:lastRow="0" w:firstColumn="0" w:lastColumn="0" w:oddVBand="0" w:evenVBand="0" w:oddHBand="1" w:evenHBand="0" w:firstRowFirstColumn="0" w:firstRowLastColumn="0" w:lastRowFirstColumn="0" w:lastRowLastColumn="0"/>
-            </w:pPr>
-            <w:r>
-              <w:t>Dr.Samuel</w:t>
-            </w:r>
-          </w:p>
-        </w:tc>
-      </w:tr>
-      <w:tr>
-        <w:tc>
-          <w:tcPr>
-            <w:cnfStyle w:val="001000000000" w:firstRow="0" w:lastRow="0" w:firstColumn="1" w:lastColumn="0" w:oddVBand="0" w:evenVBand="0" w:oddHBand="0" w:evenHBand="0" w:firstRowFirstColumn="0" w:firstRowLastColumn="0" w:lastRowFirstColumn="0" w:lastRowLastColumn="0"/>
-            <w:tcW w:w="960" w:type="dxa"/>
-          </w:tcPr>
-          <w:p>
-            <w:r>
-              <w:t>11</w:t>
-            </w:r>
-          </w:p>
-        </w:tc>
-        <w:tc>
-          <w:tcPr>
-            <w:tcW w:w="960" w:type="dxa"/>
-          </w:tcPr>
-          <w:p>
-            <w:pPr>
-              <w:cnfStyle w:val="000000000000" w:firstRow="0" w:lastRow="0" w:firstColumn="0" w:lastColumn="0" w:oddVBand="0" w:evenVBand="0" w:oddHBand="0" w:evenHBand="0" w:firstRowFirstColumn="0" w:firstRowLastColumn="0" w:lastRowFirstColumn="0" w:lastRowLastColumn="0"/>
-            </w:pPr>
-            <w:r>
-              <w:t>II/IV</w:t>
-            </w:r>
-          </w:p>
-        </w:tc>
-        <w:tc>
-          <w:tcPr>
-            <w:tcW w:w="960" w:type="dxa"/>
-          </w:tcPr>
-          <w:p>
-            <w:pPr>
-              <w:cnfStyle w:val="000000000000" w:firstRow="0" w:lastRow="0" w:firstColumn="0" w:lastColumn="0" w:oddVBand="0" w:evenVBand="0" w:oddHBand="0" w:evenHBand="0" w:firstRowFirstColumn="0" w:firstRowLastColumn="0" w:lastRowFirstColumn="0" w:lastRowLastColumn="0"/>
-            </w:pPr>
-            <w:r>
-              <w:t>27-5-2023</w:t>
-            </w:r>
-          </w:p>
-        </w:tc>
-        <w:tc>
-          <w:tcPr>
-            <w:tcW w:w="960" w:type="dxa"/>
-          </w:tcPr>
-          <w:p>
-            <w:pPr>
-              <w:cnfStyle w:val="000000000000" w:firstRow="0" w:lastRow="0" w:firstColumn="0" w:lastColumn="0" w:oddVBand="0" w:evenVBand="0" w:oddHBand="0" w:evenHBand="0" w:firstRowFirstColumn="0" w:firstRowLastColumn="0" w:lastRowFirstColumn="0" w:lastRowLastColumn="0"/>
-            </w:pPr>
-            <w:r>
-              <w:t>8.30am-11.30am</w:t>
-            </w:r>
-          </w:p>
-        </w:tc>
-        <w:tc>
-          <w:tcPr>
-            <w:tcW w:w="960" w:type="dxa"/>
-          </w:tcPr>
-          <w:p>
-            <w:pPr>
-              <w:cnfStyle w:val="000000000000" w:firstRow="0" w:lastRow="0" w:firstColumn="0" w:lastColumn="0" w:oddVBand="0" w:evenVBand="0" w:oddHBand="0" w:evenHBand="0" w:firstRowFirstColumn="0" w:firstRowLastColumn="0" w:lastRowFirstColumn="0" w:lastRowLastColumn="0"/>
-            </w:pPr>
-            <w:r>
-              <w:t>210421104129- 210421104160</w:t>
-            </w:r>
-          </w:p>
-        </w:tc>
-        <w:tc>
-          <w:tcPr>
-            <w:tcW w:w="960" w:type="dxa"/>
-          </w:tcPr>
-          <w:p>
-            <w:pPr>
-              <w:cnfStyle w:val="000000000000" w:firstRow="0" w:lastRow="0" w:firstColumn="0" w:lastColumn="0" w:oddVBand="0" w:evenVBand="0" w:oddHBand="0" w:evenHBand="0" w:firstRowFirstColumn="0" w:firstRowLastColumn="0" w:lastRowFirstColumn="0" w:lastRowLastColumn="0"/>
-            </w:pPr>
-            <w:r>
-              <w:t>CS8765</w:t>
-            </w:r>
-          </w:p>
-        </w:tc>
-        <w:tc>
-          <w:tcPr>
-            <w:tcW w:w="960" w:type="dxa"/>
-          </w:tcPr>
-          <w:p>
-            <w:pPr>
-              <w:cnfStyle w:val="000000000000" w:firstRow="0" w:lastRow="0" w:firstColumn="0" w:lastColumn="0" w:oddVBand="0" w:evenVBand="0" w:oddHBand="0" w:evenHBand="0" w:firstRowFirstColumn="0" w:firstRowLastColumn="0" w:lastRowFirstColumn="0" w:lastRowLastColumn="0"/>
-            </w:pPr>
-            <w:r>
-              <w:t>cloudlab</w:t>
-            </w:r>
-          </w:p>
-        </w:tc>
-        <w:tc>
-          <w:tcPr>
-            <w:tcW w:w="960" w:type="dxa"/>
-          </w:tcPr>
-          <w:p>
-            <w:pPr>
-              <w:cnfStyle w:val="000000000000" w:firstRow="0" w:lastRow="0" w:firstColumn="0" w:lastColumn="0" w:oddVBand="0" w:evenVBand="0" w:oddHBand="0" w:evenHBand="0" w:firstRowFirstColumn="0" w:firstRowLastColumn="0" w:lastRowFirstColumn="0" w:lastRowLastColumn="0"/>
-            </w:pPr>
-            <w:r>
-              <w:t>Dr.Guru</w:t>
-            </w:r>
-          </w:p>
-        </w:tc>
-        <w:tc>
-          <w:tcPr>
-            <w:tcW w:w="960" w:type="dxa"/>
-          </w:tcPr>
-          <w:p>
-            <w:pPr>
-              <w:cnfStyle w:val="000000000000" w:firstRow="0" w:lastRow="0" w:firstColumn="0" w:lastColumn="0" w:oddVBand="0" w:evenVBand="0" w:oddHBand="0" w:evenHBand="0" w:firstRowFirstColumn="0" w:firstRowLastColumn="0" w:lastRowFirstColumn="0" w:lastRowLastColumn="0"/>
-            </w:pPr>
-            <w:r>
-              <w:t>Dr.Ganesh</w:t>
-            </w:r>
-          </w:p>
-        </w:tc>
-      </w:tr>
-      <w:tr>
-        <w:trPr>
-          <w:cnfStyle w:val="000000100000" w:firstRow="0" w:lastRow="0" w:firstColumn="0" w:lastColumn="0" w:oddVBand="0" w:evenVBand="0" w:oddHBand="1" w:evenHBand="0" w:firstRowFirstColumn="0" w:firstRowLastColumn="0" w:lastRowFirstColumn="0" w:lastRowLastColumn="0"/>
-        </w:trPr>
-        <w:tc>
-          <w:tcPr>
-            <w:cnfStyle w:val="001000000000" w:firstRow="0" w:lastRow="0" w:firstColumn="1" w:lastColumn="0" w:oddVBand="0" w:evenVBand="0" w:oddHBand="0" w:evenHBand="0" w:firstRowFirstColumn="0" w:firstRowLastColumn="0" w:lastRowFirstColumn="0" w:lastRowLastColumn="0"/>
-            <w:tcW w:w="960" w:type="dxa"/>
-          </w:tcPr>
-          <w:p>
-            <w:r>
-              <w:t>12</w:t>
-            </w:r>
-          </w:p>
-        </w:tc>
-        <w:tc>
-          <w:tcPr>
-            <w:tcW w:w="960" w:type="dxa"/>
-          </w:tcPr>
-          <w:p>
-            <w:pPr>
-              <w:cnfStyle w:val="000000100000" w:firstRow="0" w:lastRow="0" w:firstColumn="0" w:lastColumn="0" w:oddVBand="0" w:evenVBand="0" w:oddHBand="1" w:evenHBand="0" w:firstRowFirstColumn="0" w:firstRowLastColumn="0" w:lastRowFirstColumn="0" w:lastRowLastColumn="0"/>
-            </w:pPr>
-            <w:r>
-              <w:t>II/IV</w:t>
-            </w:r>
-          </w:p>
-        </w:tc>
-        <w:tc>
-          <w:tcPr>
-            <w:tcW w:w="960" w:type="dxa"/>
-          </w:tcPr>
-          <w:p>
-            <w:pPr>
-              <w:cnfStyle w:val="000000100000" w:firstRow="0" w:lastRow="0" w:firstColumn="0" w:lastColumn="0" w:oddVBand="0" w:evenVBand="0" w:oddHBand="1" w:evenHBand="0" w:firstRowFirstColumn="0" w:firstRowLastColumn="0" w:lastRowFirstColumn="0" w:lastRowLastColumn="0"/>
-            </w:pPr>
-            <w:r>
-              <w:t>27-5-2023</w:t>
-            </w:r>
-          </w:p>
-        </w:tc>
-        <w:tc>
-          <w:tcPr>
-            <w:tcW w:w="960" w:type="dxa"/>
-          </w:tcPr>
-          <w:p>
-            <w:pPr>
-              <w:cnfStyle w:val="000000100000" w:firstRow="0" w:lastRow="0" w:firstColumn="0" w:lastColumn="0" w:oddVBand="0" w:evenVBand="0" w:oddHBand="1" w:evenHBand="0" w:firstRowFirstColumn="0" w:firstRowLastColumn="0" w:lastRowFirstColumn="0" w:lastRowLastColumn="0"/>
-            </w:pPr>
-            <w:r>
-              <w:t>12.00no-3.00pm</w:t>
-            </w:r>
-          </w:p>
-        </w:tc>
-        <w:tc>
-          <w:tcPr>
-            <w:tcW w:w="960" w:type="dxa"/>
-          </w:tcPr>
-          <w:p>
-            <w:pPr>
-              <w:cnfStyle w:val="000000100000" w:firstRow="0" w:lastRow="0" w:firstColumn="0" w:lastColumn="0" w:oddVBand="0" w:evenVBand="0" w:oddHBand="1" w:evenHBand="0" w:firstRowFirstColumn="0" w:firstRowLastColumn="0" w:lastRowFirstColumn="0" w:lastRowLastColumn="0"/>
-            </w:pPr>
-            <w:r>
-              <w:t>210421104161- 210421104189</w:t>
-            </w:r>
-          </w:p>
-        </w:tc>
-        <w:tc>
-          <w:tcPr>
-            <w:tcW w:w="960" w:type="dxa"/>
-          </w:tcPr>
-          <w:p>
-            <w:pPr>
-              <w:cnfStyle w:val="000000100000" w:firstRow="0" w:lastRow="0" w:firstColumn="0" w:lastColumn="0" w:oddVBand="0" w:evenVBand="0" w:oddHBand="1" w:evenHBand="0" w:firstRowFirstColumn="0" w:firstRowLastColumn="0" w:lastRowFirstColumn="0" w:lastRowLastColumn="0"/>
-            </w:pPr>
-            <w:r>
-              <w:t>CS8765</w:t>
-            </w:r>
-          </w:p>
-        </w:tc>
-        <w:tc>
-          <w:tcPr>
-            <w:tcW w:w="960" w:type="dxa"/>
-          </w:tcPr>
-          <w:p>
-            <w:pPr>
-              <w:cnfStyle w:val="000000100000" w:firstRow="0" w:lastRow="0" w:firstColumn="0" w:lastColumn="0" w:oddVBand="0" w:evenVBand="0" w:oddHBand="1" w:evenHBand="0" w:firstRowFirstColumn="0" w:firstRowLastColumn="0" w:lastRowFirstColumn="0" w:lastRowLastColumn="0"/>
-            </w:pPr>
-            <w:r>
-              <w:t>cloudlab</w:t>
-            </w:r>
-          </w:p>
-        </w:tc>
-        <w:tc>
-          <w:tcPr>
-            <w:tcW w:w="960" w:type="dxa"/>
-          </w:tcPr>
-          <w:p>
-            <w:pPr>
-              <w:cnfStyle w:val="000000100000" w:firstRow="0" w:lastRow="0" w:firstColumn="0" w:lastColumn="0" w:oddVBand="0" w:evenVBand="0" w:oddHBand="1" w:evenHBand="0" w:firstRowFirstColumn="0" w:firstRowLastColumn="0" w:lastRowFirstColumn="0" w:lastRowLastColumn="0"/>
-            </w:pPr>
-            <w:r>
-              <w:t>Dr.Guru</w:t>
-            </w:r>
-          </w:p>
-        </w:tc>
-        <w:tc>
-          <w:tcPr>
-            <w:tcW w:w="960" w:type="dxa"/>
-          </w:tcPr>
-          <w:p>
-            <w:pPr>
-              <w:cnfStyle w:val="000000100000" w:firstRow="0" w:lastRow="0" w:firstColumn="0" w:lastColumn="0" w:oddVBand="0" w:evenVBand="0" w:oddHBand="1" w:evenHBand="0" w:firstRowFirstColumn="0" w:firstRowLastColumn="0" w:lastRowFirstColumn="0" w:lastRowLastColumn="0"/>
-            </w:pPr>
-            <w:r>
-              <w:t>Dr.Ganesh</w:t>
-            </w:r>
-          </w:p>
-        </w:tc>
-      </w:tr>
-      <w:tr>
-        <w:tc>
-          <w:tcPr>
-            <w:cnfStyle w:val="001000000000" w:firstRow="0" w:lastRow="0" w:firstColumn="1" w:lastColumn="0" w:oddVBand="0" w:evenVBand="0" w:oddHBand="0" w:evenHBand="0" w:firstRowFirstColumn="0" w:firstRowLastColumn="0" w:lastRowFirstColumn="0" w:lastRowLastColumn="0"/>
-            <w:tcW w:w="960" w:type="dxa"/>
-          </w:tcPr>
-          <w:p/>
-        </w:tc>
-        <w:tc>
-          <w:tcPr>
-            <w:tcW w:w="960" w:type="dxa"/>
-          </w:tcPr>
-          <w:p>
-            <w:pPr>
-              <w:cnfStyle w:val="000000000000" w:firstRow="0" w:lastRow="0" w:firstColumn="0" w:lastColumn="0" w:oddVBand="0" w:evenVBand="0" w:oddHBand="0" w:evenHBand="0" w:firstRowFirstColumn="0" w:firstRowLastColumn="0" w:lastRowFirstColumn="0" w:lastRowLastColumn="0"/>
-            </w:pPr>
-          </w:p>
-        </w:tc>
-        <w:tc>
-          <w:tcPr>
-            <w:tcW w:w="960" w:type="dxa"/>
-          </w:tcPr>
-          <w:p>
-            <w:pPr>
-              <w:cnfStyle w:val="000000000000" w:firstRow="0" w:lastRow="0" w:firstColumn="0" w:lastColumn="0" w:oddVBand="0" w:evenVBand="0" w:oddHBand="0" w:evenHBand="0" w:firstRowFirstColumn="0" w:firstRowLastColumn="0" w:lastRowFirstColumn="0" w:lastRowLastColumn="0"/>
-            </w:pPr>
-          </w:p>
-        </w:tc>
-        <w:tc>
-          <w:tcPr>
-            <w:tcW w:w="960" w:type="dxa"/>
-          </w:tcPr>
-          <w:p>
-            <w:pPr>
-              <w:cnfStyle w:val="000000000000" w:firstRow="0" w:lastRow="0" w:firstColumn="0" w:lastColumn="0" w:oddVBand="0" w:evenVBand="0" w:oddHBand="0" w:evenHBand="0" w:firstRowFirstColumn="0" w:firstRowLastColumn="0" w:lastRowFirstColumn="0" w:lastRowLastColumn="0"/>
-            </w:pPr>
-          </w:p>
-        </w:tc>
-        <w:tc>
-          <w:tcPr>
-            <w:tcW w:w="960" w:type="dxa"/>
-          </w:tcPr>
-          <w:p>
-            <w:pPr>
-              <w:cnfStyle w:val="000000000000" w:firstRow="0" w:lastRow="0" w:firstColumn="0" w:lastColumn="0" w:oddVBand="0" w:evenVBand="0" w:oddHBand="0" w:evenHBand="0" w:firstRowFirstColumn="0" w:firstRowLastColumn="0" w:lastRowFirstColumn="0" w:lastRowLastColumn="0"/>
-            </w:pPr>
-          </w:p>
-        </w:tc>
-        <w:tc>
-          <w:tcPr>
-            <w:tcW w:w="960" w:type="dxa"/>
-          </w:tcPr>
-          <w:p>
-            <w:pPr>
-              <w:cnfStyle w:val="000000000000" w:firstRow="0" w:lastRow="0" w:firstColumn="0" w:lastColumn="0" w:oddVBand="0" w:evenVBand="0" w:oddHBand="0" w:evenHBand="0" w:firstRowFirstColumn="0" w:firstRowLastColumn="0" w:lastRowFirstColumn="0" w:lastRowLastColumn="0"/>
-            </w:pPr>
-          </w:p>
-        </w:tc>
-        <w:tc>
-          <w:tcPr>
-            <w:tcW w:w="960" w:type="dxa"/>
-          </w:tcPr>
-          <w:p>
-            <w:pPr>
-              <w:cnfStyle w:val="000000000000" w:firstRow="0" w:lastRow="0" w:firstColumn="0" w:lastColumn="0" w:oddVBand="0" w:evenVBand="0" w:oddHBand="0" w:evenHBand="0" w:firstRowFirstColumn="0" w:firstRowLastColumn="0" w:lastRowFirstColumn="0" w:lastRowLastColumn="0"/>
-            </w:pPr>
-          </w:p>
-        </w:tc>
-        <w:tc>
-          <w:tcPr>
-            <w:tcW w:w="960" w:type="dxa"/>
-          </w:tcPr>
-          <w:p>
-            <w:pPr>
-              <w:cnfStyle w:val="000000000000" w:firstRow="0" w:lastRow="0" w:firstColumn="0" w:lastColumn="0" w:oddVBand="0" w:evenVBand="0" w:oddHBand="0" w:evenHBand="0" w:firstRowFirstColumn="0" w:firstRowLastColumn="0" w:lastRowFirstColumn="0" w:lastRowLastColumn="0"/>
-            </w:pPr>
-          </w:p>
-        </w:tc>
-        <w:tc>
-          <w:tcPr>
-            <w:tcW w:w="960" w:type="dxa"/>
-          </w:tcPr>
-          <w:p>
-            <w:pPr>
-              <w:cnfStyle w:val="000000000000" w:firstRow="0" w:lastRow="0" w:firstColumn="0" w:lastColumn="0" w:oddVBand="0" w:evenVBand="0" w:oddHBand="0" w:evenHBand="0" w:firstRowFirstColumn="0" w:firstRowLastColumn="0" w:lastRowFirstColumn="0" w:lastRowLastColumn="0"/>
-            </w:pPr>
-          </w:p>
-        </w:tc>
-      </w:tr>
-      <w:tr>
-        <w:trPr>
-          <w:cnfStyle w:val="000000100000" w:firstRow="0" w:lastRow="0" w:firstColumn="0" w:lastColumn="0" w:oddVBand="0" w:evenVBand="0" w:oddHBand="1" w:evenHBand="0" w:firstRowFirstColumn="0" w:firstRowLastColumn="0" w:lastRowFirstColumn="0" w:lastRowLastColumn="0"/>
-        </w:trPr>
-        <w:tc>
-          <w:tcPr>
-            <w:cnfStyle w:val="001000000000" w:firstRow="0" w:lastRow="0" w:firstColumn="1" w:lastColumn="0" w:oddVBand="0" w:evenVBand="0" w:oddHBand="0" w:evenHBand="0" w:firstRowFirstColumn="0" w:firstRowLastColumn="0" w:lastRowFirstColumn="0" w:lastRowLastColumn="0"/>
-            <w:tcW w:w="960" w:type="dxa"/>
-          </w:tcPr>
-          <w:p>
-            <w:r>
-              <w:lastRenderedPageBreak/>
-              <w:t>13</w:t>
-            </w:r>
-          </w:p>
-        </w:tc>
-        <w:tc>
-          <w:tcPr>
-            <w:tcW w:w="960" w:type="dxa"/>
-          </w:tcPr>
-          <w:p>
-            <w:pPr>
-              <w:cnfStyle w:val="000000100000" w:firstRow="0" w:lastRow="0" w:firstColumn="0" w:lastColumn="0" w:oddVBand="0" w:evenVBand="0" w:oddHBand="1" w:evenHBand="0" w:firstRowFirstColumn="0" w:firstRowLastColumn="0" w:lastRowFirstColumn="0" w:lastRowLastColumn="0"/>
-            </w:pPr>
-            <w:r>
-              <w:t>II/IV</w:t>
-            </w:r>
-          </w:p>
-        </w:tc>
-        <w:tc>
-          <w:tcPr>
-            <w:tcW w:w="960" w:type="dxa"/>
-          </w:tcPr>
-          <w:p>
-            <w:pPr>
-              <w:cnfStyle w:val="000000100000" w:firstRow="0" w:lastRow="0" w:firstColumn="0" w:lastColumn="0" w:oddVBand="0" w:evenVBand="0" w:oddHBand="1" w:evenHBand="0" w:firstRowFirstColumn="0" w:firstRowLastColumn="0" w:lastRowFirstColumn="0" w:lastRowLastColumn="0"/>
-            </w:pPr>
-            <w:r>
-              <w:t>28-5-2023</w:t>
-            </w:r>
-          </w:p>
-        </w:tc>
-        <w:tc>
-          <w:tcPr>
-            <w:tcW w:w="960" w:type="dxa"/>
-          </w:tcPr>
-          <w:p>
-            <w:pPr>
-              <w:cnfStyle w:val="000000100000" w:firstRow="0" w:lastRow="0" w:firstColumn="0" w:lastColumn="0" w:oddVBand="0" w:evenVBand="0" w:oddHBand="1" w:evenHBand="0" w:firstRowFirstColumn="0" w:firstRowLastColumn="0" w:lastRowFirstColumn="0" w:lastRowLastColumn="0"/>
-            </w:pPr>
-            <w:r>
-              <w:t>8.30am-11.30am</w:t>
-            </w:r>
-          </w:p>
-        </w:tc>
-        <w:tc>
-          <w:tcPr>
-            <w:tcW w:w="960" w:type="dxa"/>
-          </w:tcPr>
-          <w:p>
-            <w:pPr>
-              <w:cnfStyle w:val="000000100000" w:firstRow="0" w:lastRow="0" w:firstColumn="0" w:lastColumn="0" w:oddVBand="0" w:evenVBand="0" w:oddHBand="1" w:evenHBand="0" w:firstRowFirstColumn="0" w:firstRowLastColumn="0" w:lastRowFirstColumn="0" w:lastRowLastColumn="0"/>
-            </w:pPr>
-            <w:r>
-              <w:t>210421104001- 210421104032</w:t>
-            </w:r>
-          </w:p>
-        </w:tc>
-        <w:tc>
-          <w:tcPr>
-            <w:tcW w:w="960" w:type="dxa"/>
-          </w:tcPr>
-          <w:p>
-            <w:pPr>
-              <w:cnfStyle w:val="000000100000" w:firstRow="0" w:lastRow="0" w:firstColumn="0" w:lastColumn="0" w:oddVBand="0" w:evenVBand="0" w:oddHBand="1" w:evenHBand="0" w:firstRowFirstColumn="0" w:firstRowLastColumn="0" w:lastRowFirstColumn="0" w:lastRowLastColumn="0"/>
-            </w:pPr>
-            <w:r>
-              <w:t>CS4321</w:t>
-            </w:r>
-          </w:p>
-        </w:tc>
-        <w:tc>
-          <w:tcPr>
-            <w:tcW w:w="960" w:type="dxa"/>
-          </w:tcPr>
-          <w:p>
-            <w:pPr>
-              <w:cnfStyle w:val="000000100000" w:firstRow="0" w:lastRow="0" w:firstColumn="0" w:lastColumn="0" w:oddVBand="0" w:evenVBand="0" w:oddHBand="1" w:evenHBand="0" w:firstRowFirstColumn="0" w:firstRowLastColumn="0" w:lastRowFirstColumn="0" w:lastRowLastColumn="0"/>
-            </w:pPr>
-            <w:r>
-              <w:t>pythonlab</w:t>
-            </w:r>
-          </w:p>
-        </w:tc>
-        <w:tc>
-          <w:tcPr>
-            <w:tcW w:w="960" w:type="dxa"/>
-          </w:tcPr>
-          <w:p>
-            <w:pPr>
-              <w:cnfStyle w:val="000000100000" w:firstRow="0" w:lastRow="0" w:firstColumn="0" w:lastColumn="0" w:oddVBand="0" w:evenVBand="0" w:oddHBand="1" w:evenHBand="0" w:firstRowFirstColumn="0" w:firstRowLastColumn="0" w:lastRowFirstColumn="0" w:lastRowLastColumn="0"/>
-            </w:pPr>
-            <w:r>
-              <w:t>Mr.Vijay</w:t>
-            </w:r>
-          </w:p>
-        </w:tc>
-        <w:tc>
-          <w:tcPr>
-            <w:tcW w:w="960" w:type="dxa"/>
-          </w:tcPr>
-          <w:p>
-            <w:pPr>
-              <w:cnfStyle w:val="000000100000" w:firstRow="0" w:lastRow="0" w:firstColumn="0" w:lastColumn="0" w:oddVBand="0" w:evenVBand="0" w:oddHBand="1" w:evenHBand="0" w:firstRowFirstColumn="0" w:firstRowLastColumn="0" w:lastRowFirstColumn="0" w:lastRowLastColumn="0"/>
-            </w:pPr>
-            <w:r>
-              <w:t>Dr.velraj</w:t>
-            </w:r>
-          </w:p>
-        </w:tc>
-      </w:tr>
-      <w:tr>
-        <w:tc>
-          <w:tcPr>
-            <w:cnfStyle w:val="001000000000" w:firstRow="0" w:lastRow="0" w:firstColumn="1" w:lastColumn="0" w:oddVBand="0" w:evenVBand="0" w:oddHBand="0" w:evenHBand="0" w:firstRowFirstColumn="0" w:firstRowLastColumn="0" w:lastRowFirstColumn="0" w:lastRowLastColumn="0"/>
-            <w:tcW w:w="960" w:type="dxa"/>
-          </w:tcPr>
-          <w:p>
-            <w:r>
-              <w:t>14</w:t>
-            </w:r>
-          </w:p>
-        </w:tc>
-        <w:tc>
-          <w:tcPr>
-            <w:tcW w:w="960" w:type="dxa"/>
-          </w:tcPr>
-          <w:p>
-            <w:pPr>
-              <w:cnfStyle w:val="000000000000" w:firstRow="0" w:lastRow="0" w:firstColumn="0" w:lastColumn="0" w:oddVBand="0" w:evenVBand="0" w:oddHBand="0" w:evenHBand="0" w:firstRowFirstColumn="0" w:firstRowLastColumn="0" w:lastRowFirstColumn="0" w:lastRowLastColumn="0"/>
-            </w:pPr>
-            <w:r>
-              <w:t>II/IV</w:t>
-            </w:r>
-          </w:p>
-        </w:tc>
-        <w:tc>
-          <w:tcPr>
-            <w:tcW w:w="960" w:type="dxa"/>
-          </w:tcPr>
-          <w:p>
-            <w:pPr>
-              <w:cnfStyle w:val="000000000000" w:firstRow="0" w:lastRow="0" w:firstColumn="0" w:lastColumn="0" w:oddVBand="0" w:evenVBand="0" w:oddHBand="0" w:evenHBand="0" w:firstRowFirstColumn="0" w:firstRowLastColumn="0" w:lastRowFirstColumn="0" w:lastRowLastColumn="0"/>
-            </w:pPr>
-            <w:r>
-              <w:t>28-5-2023</w:t>
-            </w:r>
-          </w:p>
-        </w:tc>
-        <w:tc>
-          <w:tcPr>
-            <w:tcW w:w="960" w:type="dxa"/>
-          </w:tcPr>
-          <w:p>
-            <w:pPr>
-              <w:cnfStyle w:val="000000000000" w:firstRow="0" w:lastRow="0" w:firstColumn="0" w:lastColumn="0" w:oddVBand="0" w:evenVBand="0" w:oddHBand="0" w:evenHBand="0" w:firstRowFirstColumn="0" w:firstRowLastColumn="0" w:lastRowFirstColumn="0" w:lastRowLastColumn="0"/>
-            </w:pPr>
-            <w:r>
-              <w:t>12.00no-3.00pm</w:t>
-            </w:r>
-          </w:p>
-        </w:tc>
-        <w:tc>
-          <w:tcPr>
-            <w:tcW w:w="960" w:type="dxa"/>
-          </w:tcPr>
-          <w:p>
-            <w:pPr>
-              <w:cnfStyle w:val="000000000000" w:firstRow="0" w:lastRow="0" w:firstColumn="0" w:lastColumn="0" w:oddVBand="0" w:evenVBand="0" w:oddHBand="0" w:evenHBand="0" w:firstRowFirstColumn="0" w:firstRowLastColumn="0" w:lastRowFirstColumn="0" w:lastRowLastColumn="0"/>
-            </w:pPr>
-            <w:r>
-              <w:t>210421104033- 210421104064</w:t>
-            </w:r>
-          </w:p>
-        </w:tc>
-        <w:tc>
-          <w:tcPr>
-            <w:tcW w:w="960" w:type="dxa"/>
-          </w:tcPr>
-          <w:p>
-            <w:pPr>
-              <w:cnfStyle w:val="000000000000" w:firstRow="0" w:lastRow="0" w:firstColumn="0" w:lastColumn="0" w:oddVBand="0" w:evenVBand="0" w:oddHBand="0" w:evenHBand="0" w:firstRowFirstColumn="0" w:firstRowLastColumn="0" w:lastRowFirstColumn="0" w:lastRowLastColumn="0"/>
-            </w:pPr>
-            <w:r>
-              <w:t>CS4321</w:t>
-            </w:r>
-          </w:p>
-        </w:tc>
-        <w:tc>
-          <w:tcPr>
-            <w:tcW w:w="960" w:type="dxa"/>
-          </w:tcPr>
-          <w:p>
-            <w:pPr>
-              <w:cnfStyle w:val="000000000000" w:firstRow="0" w:lastRow="0" w:firstColumn="0" w:lastColumn="0" w:oddVBand="0" w:evenVBand="0" w:oddHBand="0" w:evenHBand="0" w:firstRowFirstColumn="0" w:firstRowLastColumn="0" w:lastRowFirstColumn="0" w:lastRowLastColumn="0"/>
-            </w:pPr>
-            <w:r>
-              <w:t>pythonlab</w:t>
-            </w:r>
-          </w:p>
-        </w:tc>
-        <w:tc>
-          <w:tcPr>
-            <w:tcW w:w="960" w:type="dxa"/>
-          </w:tcPr>
-          <w:p>
-            <w:pPr>
-              <w:cnfStyle w:val="000000000000" w:firstRow="0" w:lastRow="0" w:firstColumn="0" w:lastColumn="0" w:oddVBand="0" w:evenVBand="0" w:oddHBand="0" w:evenHBand="0" w:firstRowFirstColumn="0" w:firstRowLastColumn="0" w:lastRowFirstColumn="0" w:lastRowLastColumn="0"/>
-            </w:pPr>
-            <w:r>
-              <w:t>Mr.Vijay</w:t>
-            </w:r>
-          </w:p>
-        </w:tc>
-        <w:tc>
-          <w:tcPr>
-            <w:tcW w:w="960" w:type="dxa"/>
-          </w:tcPr>
-          <w:p>
-            <w:pPr>
-              <w:cnfStyle w:val="000000000000" w:firstRow="0" w:lastRow="0" w:firstColumn="0" w:lastColumn="0" w:oddVBand="0" w:evenVBand="0" w:oddHBand="0" w:evenHBand="0" w:firstRowFirstColumn="0" w:firstRowLastColumn="0" w:lastRowFirstColumn="0" w:lastRowLastColumn="0"/>
-            </w:pPr>
-            <w:r>
-              <w:t>Dr.velraj</w:t>
-            </w:r>
-          </w:p>
-        </w:tc>
-      </w:tr>
-      <w:tr>
-        <w:trPr>
-          <w:cnfStyle w:val="000000100000" w:firstRow="0" w:lastRow="0" w:firstColumn="0" w:lastColumn="0" w:oddVBand="0" w:evenVBand="0" w:oddHBand="1" w:evenHBand="0" w:firstRowFirstColumn="0" w:firstRowLastColumn="0" w:lastRowFirstColumn="0" w:lastRowLastColumn="0"/>
-        </w:trPr>
-        <w:tc>
-          <w:tcPr>
-            <w:cnfStyle w:val="001000000000" w:firstRow="0" w:lastRow="0" w:firstColumn="1" w:lastColumn="0" w:oddVBand="0" w:evenVBand="0" w:oddHBand="0" w:evenHBand="0" w:firstRowFirstColumn="0" w:firstRowLastColumn="0" w:lastRowFirstColumn="0" w:lastRowLastColumn="0"/>
-            <w:tcW w:w="960" w:type="dxa"/>
-          </w:tcPr>
-          <w:p>
-            <w:r>
-              <w:t>15</w:t>
-            </w:r>
-          </w:p>
-        </w:tc>
-        <w:tc>
-          <w:tcPr>
-            <w:tcW w:w="960" w:type="dxa"/>
-          </w:tcPr>
-          <w:p>
-            <w:pPr>
-              <w:cnfStyle w:val="000000100000" w:firstRow="0" w:lastRow="0" w:firstColumn="0" w:lastColumn="0" w:oddVBand="0" w:evenVBand="0" w:oddHBand="1" w:evenHBand="0" w:firstRowFirstColumn="0" w:firstRowLastColumn="0" w:lastRowFirstColumn="0" w:lastRowLastColumn="0"/>
-            </w:pPr>
-            <w:r>
-              <w:t>II/IV</w:t>
-            </w:r>
-          </w:p>
-        </w:tc>
-        <w:tc>
-          <w:tcPr>
-            <w:tcW w:w="960" w:type="dxa"/>
-          </w:tcPr>
-          <w:p>
-            <w:pPr>
-              <w:cnfStyle w:val="000000100000" w:firstRow="0" w:lastRow="0" w:firstColumn="0" w:lastColumn="0" w:oddVBand="0" w:evenVBand="0" w:oddHBand="1" w:evenHBand="0" w:firstRowFirstColumn="0" w:firstRowLastColumn="0" w:lastRowFirstColumn="0" w:lastRowLastColumn="0"/>
-            </w:pPr>
-            <w:r>
-              <w:t>28-5-2023</w:t>
-            </w:r>
-          </w:p>
-        </w:tc>
-        <w:tc>
-          <w:tcPr>
-            <w:tcW w:w="960" w:type="dxa"/>
-          </w:tcPr>
-          <w:p>
-            <w:pPr>
-              <w:cnfStyle w:val="000000100000" w:firstRow="0" w:lastRow="0" w:firstColumn="0" w:lastColumn="0" w:oddVBand="0" w:evenVBand="0" w:oddHBand="1" w:evenHBand="0" w:firstRowFirstColumn="0" w:firstRowLastColumn="0" w:lastRowFirstColumn="0" w:lastRowLastColumn="0"/>
-            </w:pPr>
-            <w:r>
-              <w:t>8.30am-11.30am</w:t>
-            </w:r>
-          </w:p>
-        </w:tc>
-        <w:tc>
-          <w:tcPr>
-            <w:tcW w:w="960" w:type="dxa"/>
-          </w:tcPr>
-          <w:p>
-            <w:pPr>
-              <w:cnfStyle w:val="000000100000" w:firstRow="0" w:lastRow="0" w:firstColumn="0" w:lastColumn="0" w:oddVBand="0" w:evenVBand="0" w:oddHBand="1" w:evenHBand="0" w:firstRowFirstColumn="0" w:firstRowLastColumn="0" w:lastRowFirstColumn="0" w:lastRowLastColumn="0"/>
-            </w:pPr>
-            <w:r>
-              <w:t>210421104065- 210421104096</w:t>
-            </w:r>
-          </w:p>
-        </w:tc>
-        <w:tc>
-          <w:tcPr>
-            <w:tcW w:w="960" w:type="dxa"/>
-          </w:tcPr>
-          <w:p>
-            <w:pPr>
-              <w:cnfStyle w:val="000000100000" w:firstRow="0" w:lastRow="0" w:firstColumn="0" w:lastColumn="0" w:oddVBand="0" w:evenVBand="0" w:oddHBand="1" w:evenHBand="0" w:firstRowFirstColumn="0" w:firstRowLastColumn="0" w:lastRowFirstColumn="0" w:lastRowLastColumn="0"/>
-            </w:pPr>
-            <w:r>
-              <w:t>CS4321</w:t>
-            </w:r>
-          </w:p>
-        </w:tc>
-        <w:tc>
-          <w:tcPr>
-            <w:tcW w:w="960" w:type="dxa"/>
-          </w:tcPr>
-          <w:p>
-            <w:pPr>
-              <w:cnfStyle w:val="000000100000" w:firstRow="0" w:lastRow="0" w:firstColumn="0" w:lastColumn="0" w:oddVBand="0" w:evenVBand="0" w:oddHBand="1" w:evenHBand="0" w:firstRowFirstColumn="0" w:firstRowLastColumn="0" w:lastRowFirstColumn="0" w:lastRowLastColumn="0"/>
-            </w:pPr>
-            <w:r>
-              <w:t>securitylab</w:t>
-            </w:r>
-          </w:p>
-        </w:tc>
-        <w:tc>
-          <w:tcPr>
-            <w:tcW w:w="960" w:type="dxa"/>
-          </w:tcPr>
-          <w:p>
-            <w:pPr>
-              <w:cnfStyle w:val="000000100000" w:firstRow="0" w:lastRow="0" w:firstColumn="0" w:lastColumn="0" w:oddVBand="0" w:evenVBand="0" w:oddHBand="1" w:evenHBand="0" w:firstRowFirstColumn="0" w:firstRowLastColumn="0" w:lastRowFirstColumn="0" w:lastRowLastColumn="0"/>
-            </w:pPr>
-            <w:r>
-              <w:t>Mr.SaM</w:t>
-            </w:r>
-          </w:p>
-        </w:tc>
-        <w:tc>
-          <w:tcPr>
-            <w:tcW w:w="960" w:type="dxa"/>
-          </w:tcPr>
-          <w:p>
-            <w:pPr>
-              <w:cnfStyle w:val="000000100000" w:firstRow="0" w:lastRow="0" w:firstColumn="0" w:lastColumn="0" w:oddVBand="0" w:evenVBand="0" w:oddHBand="1" w:evenHBand="0" w:firstRowFirstColumn="0" w:firstRowLastColumn="0" w:lastRowFirstColumn="0" w:lastRowLastColumn="0"/>
-            </w:pPr>
-            <w:r>
-              <w:t>Dr.Samuel</w:t>
-            </w:r>
-          </w:p>
-        </w:tc>
-      </w:tr>
-      <w:tr>
-        <w:tc>
-          <w:tcPr>
-            <w:cnfStyle w:val="001000000000" w:firstRow="0" w:lastRow="0" w:firstColumn="1" w:lastColumn="0" w:oddVBand="0" w:evenVBand="0" w:oddHBand="0" w:evenHBand="0" w:firstRowFirstColumn="0" w:firstRowLastColumn="0" w:lastRowFirstColumn="0" w:lastRowLastColumn="0"/>
-            <w:tcW w:w="960" w:type="dxa"/>
-          </w:tcPr>
-          <w:p>
-            <w:r>
-              <w:t>16</w:t>
-            </w:r>
-          </w:p>
-        </w:tc>
-        <w:tc>
-          <w:tcPr>
-            <w:tcW w:w="960" w:type="dxa"/>
-          </w:tcPr>
-          <w:p>
-            <w:pPr>
-              <w:cnfStyle w:val="000000000000" w:firstRow="0" w:lastRow="0" w:firstColumn="0" w:lastColumn="0" w:oddVBand="0" w:evenVBand="0" w:oddHBand="0" w:evenHBand="0" w:firstRowFirstColumn="0" w:firstRowLastColumn="0" w:lastRowFirstColumn="0" w:lastRowLastColumn="0"/>
-            </w:pPr>
-            <w:r>
-              <w:t>II/IV</w:t>
-            </w:r>
-          </w:p>
-        </w:tc>
-        <w:tc>
-          <w:tcPr>
-            <w:tcW w:w="960" w:type="dxa"/>
-          </w:tcPr>
-          <w:p>
-            <w:pPr>
-              <w:cnfStyle w:val="000000000000" w:firstRow="0" w:lastRow="0" w:firstColumn="0" w:lastColumn="0" w:oddVBand="0" w:evenVBand="0" w:oddHBand="0" w:evenHBand="0" w:firstRowFirstColumn="0" w:firstRowLastColumn="0" w:lastRowFirstColumn="0" w:lastRowLastColumn="0"/>
-            </w:pPr>
-            <w:r>
-              <w:t>28-5-2023</w:t>
-            </w:r>
-          </w:p>
-        </w:tc>
-        <w:tc>
-          <w:tcPr>
-            <w:tcW w:w="960" w:type="dxa"/>
-          </w:tcPr>
-          <w:p>
-            <w:pPr>
-              <w:cnfStyle w:val="000000000000" w:firstRow="0" w:lastRow="0" w:firstColumn="0" w:lastColumn="0" w:oddVBand="0" w:evenVBand="0" w:oddHBand="0" w:evenHBand="0" w:firstRowFirstColumn="0" w:firstRowLastColumn="0" w:lastRowFirstColumn="0" w:lastRowLastColumn="0"/>
-            </w:pPr>
-            <w:r>
-              <w:t>12.00no-3.00pm</w:t>
-            </w:r>
-          </w:p>
-        </w:tc>
-        <w:tc>
-          <w:tcPr>
-            <w:tcW w:w="960" w:type="dxa"/>
-          </w:tcPr>
-          <w:p>
-            <w:pPr>
-              <w:cnfStyle w:val="000000000000" w:firstRow="0" w:lastRow="0" w:firstColumn="0" w:lastColumn="0" w:oddVBand="0" w:evenVBand="0" w:oddHBand="0" w:evenHBand="0" w:firstRowFirstColumn="0" w:firstRowLastColumn="0" w:lastRowFirstColumn="0" w:lastRowLastColumn="0"/>
-            </w:pPr>
-            <w:r>
-              <w:t>210421104097- 210421104128</w:t>
-            </w:r>
-          </w:p>
-        </w:tc>
-        <w:tc>
-          <w:tcPr>
-            <w:tcW w:w="960" w:type="dxa"/>
-          </w:tcPr>
-          <w:p>
-            <w:pPr>
-              <w:cnfStyle w:val="000000000000" w:firstRow="0" w:lastRow="0" w:firstColumn="0" w:lastColumn="0" w:oddVBand="0" w:evenVBand="0" w:oddHBand="0" w:evenHBand="0" w:firstRowFirstColumn="0" w:firstRowLastColumn="0" w:lastRowFirstColumn="0" w:lastRowLastColumn="0"/>
-            </w:pPr>
-            <w:r>
-              <w:t>CS4321</w:t>
-            </w:r>
-          </w:p>
-        </w:tc>
-        <w:tc>
-          <w:tcPr>
-            <w:tcW w:w="960" w:type="dxa"/>
-          </w:tcPr>
-          <w:p>
-            <w:pPr>
-              <w:cnfStyle w:val="000000000000" w:firstRow="0" w:lastRow="0" w:firstColumn="0" w:lastColumn="0" w:oddVBand="0" w:evenVBand="0" w:oddHBand="0" w:evenHBand="0" w:firstRowFirstColumn="0" w:firstRowLastColumn="0" w:lastRowFirstColumn="0" w:lastRowLastColumn="0"/>
-            </w:pPr>
-            <w:r>
-              <w:t>securitylab</w:t>
-            </w:r>
-          </w:p>
-        </w:tc>
-        <w:tc>
-          <w:tcPr>
-            <w:tcW w:w="960" w:type="dxa"/>
-          </w:tcPr>
-          <w:p>
-            <w:pPr>
-              <w:cnfStyle w:val="000000000000" w:firstRow="0" w:lastRow="0" w:firstColumn="0" w:lastColumn="0" w:oddVBand="0" w:evenVBand="0" w:oddHBand="0" w:evenHBand="0" w:firstRowFirstColumn="0" w:firstRowLastColumn="0" w:lastRowFirstColumn="0" w:lastRowLastColumn="0"/>
-            </w:pPr>
-            <w:r>
-              <w:t>Mr.SaM</w:t>
-            </w:r>
-          </w:p>
-        </w:tc>
-        <w:tc>
-          <w:tcPr>
-            <w:tcW w:w="960" w:type="dxa"/>
-          </w:tcPr>
-          <w:p>
-            <w:pPr>
-              <w:cnfStyle w:val="000000000000" w:firstRow="0" w:lastRow="0" w:firstColumn="0" w:lastColumn="0" w:oddVBand="0" w:evenVBand="0" w:oddHBand="0" w:evenHBand="0" w:firstRowFirstColumn="0" w:firstRowLastColumn="0" w:lastRowFirstColumn="0" w:lastRowLastColumn="0"/>
-            </w:pPr>
-            <w:r>
-              <w:t>Dr.Samuel</w:t>
-            </w:r>
-          </w:p>
-        </w:tc>
-      </w:tr>
-      <w:tr>
-        <w:trPr>
-          <w:cnfStyle w:val="000000100000" w:firstRow="0" w:lastRow="0" w:firstColumn="0" w:lastColumn="0" w:oddVBand="0" w:evenVBand="0" w:oddHBand="1" w:evenHBand="0" w:firstRowFirstColumn="0" w:firstRowLastColumn="0" w:lastRowFirstColumn="0" w:lastRowLastColumn="0"/>
-        </w:trPr>
-        <w:tc>
-          <w:tcPr>
-            <w:cnfStyle w:val="001000000000" w:firstRow="0" w:lastRow="0" w:firstColumn="1" w:lastColumn="0" w:oddVBand="0" w:evenVBand="0" w:oddHBand="0" w:evenHBand="0" w:firstRowFirstColumn="0" w:firstRowLastColumn="0" w:lastRowFirstColumn="0" w:lastRowLastColumn="0"/>
-            <w:tcW w:w="960" w:type="dxa"/>
-          </w:tcPr>
-          <w:p>
-            <w:r>
-              <w:t>17</w:t>
-            </w:r>
-          </w:p>
-        </w:tc>
-        <w:tc>
-          <w:tcPr>
-            <w:tcW w:w="960" w:type="dxa"/>
-          </w:tcPr>
-          <w:p>
-            <w:pPr>
-              <w:cnfStyle w:val="000000100000" w:firstRow="0" w:lastRow="0" w:firstColumn="0" w:lastColumn="0" w:oddVBand="0" w:evenVBand="0" w:oddHBand="1" w:evenHBand="0" w:firstRowFirstColumn="0" w:firstRowLastColumn="0" w:lastRowFirstColumn="0" w:lastRowLastColumn="0"/>
-            </w:pPr>
-            <w:r>
-              <w:t>II/IV</w:t>
-            </w:r>
-          </w:p>
-        </w:tc>
-        <w:tc>
-          <w:tcPr>
-            <w:tcW w:w="960" w:type="dxa"/>
-          </w:tcPr>
-          <w:p>
-            <w:pPr>
-              <w:cnfStyle w:val="000000100000" w:firstRow="0" w:lastRow="0" w:firstColumn="0" w:lastColumn="0" w:oddVBand="0" w:evenVBand="0" w:oddHBand="1" w:evenHBand="0" w:firstRowFirstColumn="0" w:firstRowLastColumn="0" w:lastRowFirstColumn="0" w:lastRowLastColumn="0"/>
-            </w:pPr>
-            <w:r>
-              <w:t>28-5-2023</w:t>
-            </w:r>
-          </w:p>
-        </w:tc>
-        <w:tc>
-          <w:tcPr>
-            <w:tcW w:w="960" w:type="dxa"/>
-          </w:tcPr>
-          <w:p>
-            <w:pPr>
-              <w:cnfStyle w:val="000000100000" w:firstRow="0" w:lastRow="0" w:firstColumn="0" w:lastColumn="0" w:oddVBand="0" w:evenVBand="0" w:oddHBand="1" w:evenHBand="0" w:firstRowFirstColumn="0" w:firstRowLastColumn="0" w:lastRowFirstColumn="0" w:lastRowLastColumn="0"/>
-            </w:pPr>
-            <w:r>
-              <w:t>8.30am-11.30am</w:t>
-            </w:r>
-          </w:p>
-        </w:tc>
-        <w:tc>
-          <w:tcPr>
-            <w:tcW w:w="960" w:type="dxa"/>
-          </w:tcPr>
-          <w:p>
-            <w:pPr>
-              <w:cnfStyle w:val="000000100000" w:firstRow="0" w:lastRow="0" w:firstColumn="0" w:lastColumn="0" w:oddVBand="0" w:evenVBand="0" w:oddHBand="1" w:evenHBand="0" w:firstRowFirstColumn="0" w:firstRowLastColumn="0" w:lastRowFirstColumn="0" w:lastRowLastColumn="0"/>
-            </w:pPr>
-            <w:r>
-              <w:t>210421104129- 210421104160</w:t>
-            </w:r>
-          </w:p>
-        </w:tc>
-        <w:tc>
-          <w:tcPr>
-            <w:tcW w:w="960" w:type="dxa"/>
-          </w:tcPr>
-          <w:p>
-            <w:pPr>
-              <w:cnfStyle w:val="000000100000" w:firstRow="0" w:lastRow="0" w:firstColumn="0" w:lastColumn="0" w:oddVBand="0" w:evenVBand="0" w:oddHBand="1" w:evenHBand="0" w:firstRowFirstColumn="0" w:firstRowLastColumn="0" w:lastRowFirstColumn="0" w:lastRowLastColumn="0"/>
-            </w:pPr>
-            <w:r>
-              <w:t>CS4321</w:t>
-            </w:r>
-          </w:p>
-        </w:tc>
-        <w:tc>
-          <w:tcPr>
-            <w:tcW w:w="960" w:type="dxa"/>
-          </w:tcPr>
-          <w:p>
-            <w:pPr>
-              <w:cnfStyle w:val="000000100000" w:firstRow="0" w:lastRow="0" w:firstColumn="0" w:lastColumn="0" w:oddVBand="0" w:evenVBand="0" w:oddHBand="1" w:evenHBand="0" w:firstRowFirstColumn="0" w:firstRowLastColumn="0" w:lastRowFirstColumn="0" w:lastRowLastColumn="0"/>
-            </w:pPr>
-            <w:r>
-              <w:t>cloudlab</w:t>
-            </w:r>
-          </w:p>
-        </w:tc>
-        <w:tc>
-          <w:tcPr>
-            <w:tcW w:w="960" w:type="dxa"/>
-          </w:tcPr>
-          <w:p>
-            <w:pPr>
-              <w:cnfStyle w:val="000000100000" w:firstRow="0" w:lastRow="0" w:firstColumn="0" w:lastColumn="0" w:oddVBand="0" w:evenVBand="0" w:oddHBand="1" w:evenHBand="0" w:firstRowFirstColumn="0" w:firstRowLastColumn="0" w:lastRowFirstColumn="0" w:lastRowLastColumn="0"/>
-            </w:pPr>
-            <w:r>
-              <w:t>Dr.Guru</w:t>
-            </w:r>
-          </w:p>
-        </w:tc>
-        <w:tc>
-          <w:tcPr>
-            <w:tcW w:w="960" w:type="dxa"/>
-          </w:tcPr>
-          <w:p>
-            <w:pPr>
-              <w:cnfStyle w:val="000000100000" w:firstRow="0" w:lastRow="0" w:firstColumn="0" w:lastColumn="0" w:oddVBand="0" w:evenVBand="0" w:oddHBand="1" w:evenHBand="0" w:firstRowFirstColumn="0" w:firstRowLastColumn="0" w:lastRowFirstColumn="0" w:lastRowLastColumn="0"/>
-            </w:pPr>
-            <w:r>
-              <w:t>Dr.Ganesh</w:t>
-            </w:r>
-          </w:p>
-        </w:tc>
-      </w:tr>
-      <w:tr>
-        <w:tc>
-          <w:tcPr>
-            <w:cnfStyle w:val="001000000000" w:firstRow="0" w:lastRow="0" w:firstColumn="1" w:lastColumn="0" w:oddVBand="0" w:evenVBand="0" w:oddHBand="0" w:evenHBand="0" w:firstRowFirstColumn="0" w:firstRowLastColumn="0" w:lastRowFirstColumn="0" w:lastRowLastColumn="0"/>
-            <w:tcW w:w="960" w:type="dxa"/>
-          </w:tcPr>
-          <w:p>
-            <w:r>
-              <w:t>18</w:t>
-            </w:r>
-          </w:p>
-        </w:tc>
-        <w:tc>
-          <w:tcPr>
-            <w:tcW w:w="960" w:type="dxa"/>
-          </w:tcPr>
-          <w:p>
-            <w:pPr>
-              <w:cnfStyle w:val="000000000000" w:firstRow="0" w:lastRow="0" w:firstColumn="0" w:lastColumn="0" w:oddVBand="0" w:evenVBand="0" w:oddHBand="0" w:evenHBand="0" w:firstRowFirstColumn="0" w:firstRowLastColumn="0" w:lastRowFirstColumn="0" w:lastRowLastColumn="0"/>
-            </w:pPr>
-            <w:r>
-              <w:t>II/IV</w:t>
-            </w:r>
-          </w:p>
-        </w:tc>
-        <w:tc>
-          <w:tcPr>
-            <w:tcW w:w="960" w:type="dxa"/>
-          </w:tcPr>
-          <w:p>
-            <w:pPr>
-              <w:cnfStyle w:val="000000000000" w:firstRow="0" w:lastRow="0" w:firstColumn="0" w:lastColumn="0" w:oddVBand="0" w:evenVBand="0" w:oddHBand="0" w:evenHBand="0" w:firstRowFirstColumn="0" w:firstRowLastColumn="0" w:lastRowFirstColumn="0" w:lastRowLastColumn="0"/>
-            </w:pPr>
-            <w:r>
-              <w:t>28-5-2023</w:t>
-            </w:r>
-          </w:p>
-        </w:tc>
-        <w:tc>
-          <w:tcPr>
-            <w:tcW w:w="960" w:type="dxa"/>
-          </w:tcPr>
-          <w:p>
-            <w:pPr>
-              <w:cnfStyle w:val="000000000000" w:firstRow="0" w:lastRow="0" w:firstColumn="0" w:lastColumn="0" w:oddVBand="0" w:evenVBand="0" w:oddHBand="0" w:evenHBand="0" w:firstRowFirstColumn="0" w:firstRowLastColumn="0" w:lastRowFirstColumn="0" w:lastRowLastColumn="0"/>
-            </w:pPr>
-            <w:r>
-              <w:t>12.00no-3.00pm</w:t>
-            </w:r>
-          </w:p>
-        </w:tc>
-        <w:tc>
-          <w:tcPr>
-            <w:tcW w:w="960" w:type="dxa"/>
-          </w:tcPr>
-          <w:p>
-            <w:pPr>
-              <w:cnfStyle w:val="000000000000" w:firstRow="0" w:lastRow="0" w:firstColumn="0" w:lastColumn="0" w:oddVBand="0" w:evenVBand="0" w:oddHBand="0" w:evenHBand="0" w:firstRowFirstColumn="0" w:firstRowLastColumn="0" w:lastRowFirstColumn="0" w:lastRowLastColumn="0"/>
-            </w:pPr>
-            <w:r>
-              <w:t>210421104161- 210421104189</w:t>
-            </w:r>
-          </w:p>
-        </w:tc>
-        <w:tc>
-          <w:tcPr>
-            <w:tcW w:w="960" w:type="dxa"/>
-          </w:tcPr>
-          <w:p>
-            <w:pPr>
-              <w:cnfStyle w:val="000000000000" w:firstRow="0" w:lastRow="0" w:firstColumn="0" w:lastColumn="0" w:oddVBand="0" w:evenVBand="0" w:oddHBand="0" w:evenHBand="0" w:firstRowFirstColumn="0" w:firstRowLastColumn="0" w:lastRowFirstColumn="0" w:lastRowLastColumn="0"/>
-            </w:pPr>
-            <w:r>
-              <w:t>CS4321</w:t>
-            </w:r>
-          </w:p>
-        </w:tc>
-        <w:tc>
-          <w:tcPr>
-            <w:tcW w:w="960" w:type="dxa"/>
-          </w:tcPr>
-          <w:p>
-            <w:pPr>
-              <w:cnfStyle w:val="000000000000" w:firstRow="0" w:lastRow="0" w:firstColumn="0" w:lastColumn="0" w:oddVBand="0" w:evenVBand="0" w:oddHBand="0" w:evenHBand="0" w:firstRowFirstColumn="0" w:firstRowLastColumn="0" w:lastRowFirstColumn="0" w:lastRowLastColumn="0"/>
-            </w:pPr>
-            <w:r>
-              <w:t>cloudlab</w:t>
-            </w:r>
-          </w:p>
-        </w:tc>
-        <w:tc>
-          <w:tcPr>
-            <w:tcW w:w="960" w:type="dxa"/>
-          </w:tcPr>
-          <w:p>
-            <w:pPr>
-              <w:cnfStyle w:val="000000000000" w:firstRow="0" w:lastRow="0" w:firstColumn="0" w:lastColumn="0" w:oddVBand="0" w:evenVBand="0" w:oddHBand="0" w:evenHBand="0" w:firstRowFirstColumn="0" w:firstRowLastColumn="0" w:lastRowFirstColumn="0" w:lastRowLastColumn="0"/>
-            </w:pPr>
-            <w:r>
-              <w:t>Dr.Guru</w:t>
-            </w:r>
-          </w:p>
-        </w:tc>
-        <w:tc>
-          <w:tcPr>
-            <w:tcW w:w="960" w:type="dxa"/>
-          </w:tcPr>
-          <w:p>
-            <w:pPr>
-              <w:cnfStyle w:val="000000000000" w:firstRow="0" w:lastRow="0" w:firstColumn="0" w:lastColumn="0" w:oddVBand="0" w:evenVBand="0" w:oddHBand="0" w:evenHBand="0" w:firstRowFirstColumn="0" w:firstRowLastColumn="0" w:lastRowFirstColumn="0" w:lastRowLastColumn="0"/>
-            </w:pPr>
-            <w:r>
-              <w:t>Dr.Ganesh</w:t>
-            </w:r>
-          </w:p>
-        </w:tc>
-      </w:tr>
-      <w:tr>
-        <w:trPr>
-          <w:cnfStyle w:val="000000100000" w:firstRow="0" w:lastRow="0" w:firstColumn="0" w:lastColumn="0" w:oddVBand="0" w:evenVBand="0" w:oddHBand="1" w:evenHBand="0" w:firstRowFirstColumn="0" w:firstRowLastColumn="0" w:lastRowFirstColumn="0" w:lastRowLastColumn="0"/>
-        </w:trPr>
-        <w:tc>
-          <w:tcPr>
-            <w:cnfStyle w:val="001000000000" w:firstRow="0" w:lastRow="0" w:firstColumn="1" w:lastColumn="0" w:oddVBand="0" w:evenVBand="0" w:oddHBand="0" w:evenHBand="0" w:firstRowFirstColumn="0" w:firstRowLastColumn="0" w:lastRowFirstColumn="0" w:lastRowLastColumn="0"/>
-            <w:tcW w:w="960" w:type="dxa"/>
-          </w:tcPr>
-          <w:p/>
-        </w:tc>
-        <w:tc>
-          <w:tcPr>
-            <w:tcW w:w="960" w:type="dxa"/>
-          </w:tcPr>
-          <w:p>
-            <w:pPr>
-              <w:cnfStyle w:val="000000100000" w:firstRow="0" w:lastRow="0" w:firstColumn="0" w:lastColumn="0" w:oddVBand="0" w:evenVBand="0" w:oddHBand="1" w:evenHBand="0" w:firstRowFirstColumn="0" w:firstRowLastColumn="0" w:lastRowFirstColumn="0" w:lastRowLastColumn="0"/>
-            </w:pPr>
-          </w:p>
-        </w:tc>
-        <w:tc>
-          <w:tcPr>
-            <w:tcW w:w="960" w:type="dxa"/>
-          </w:tcPr>
-          <w:p>
-            <w:pPr>
-              <w:cnfStyle w:val="000000100000" w:firstRow="0" w:lastRow="0" w:firstColumn="0" w:lastColumn="0" w:oddVBand="0" w:evenVBand="0" w:oddHBand="1" w:evenHBand="0" w:firstRowFirstColumn="0" w:firstRowLastColumn="0" w:lastRowFirstColumn="0" w:lastRowLastColumn="0"/>
-            </w:pPr>
-          </w:p>
-        </w:tc>
-        <w:tc>
-          <w:tcPr>
-            <w:tcW w:w="960" w:type="dxa"/>
-          </w:tcPr>
-          <w:p>
-            <w:pPr>
-              <w:cnfStyle w:val="000000100000" w:firstRow="0" w:lastRow="0" w:firstColumn="0" w:lastColumn="0" w:oddVBand="0" w:evenVBand="0" w:oddHBand="1" w:evenHBand="0" w:firstRowFirstColumn="0" w:firstRowLastColumn="0" w:lastRowFirstColumn="0" w:lastRowLastColumn="0"/>
-            </w:pPr>
-          </w:p>
-        </w:tc>
-        <w:tc>
-          <w:tcPr>
-            <w:tcW w:w="960" w:type="dxa"/>
-          </w:tcPr>
-          <w:p>
-            <w:pPr>
-              <w:cnfStyle w:val="000000100000" w:firstRow="0" w:lastRow="0" w:firstColumn="0" w:lastColumn="0" w:oddVBand="0" w:evenVBand="0" w:oddHBand="1" w:evenHBand="0" w:firstRowFirstColumn="0" w:firstRowLastColumn="0" w:lastRowFirstColumn="0" w:lastRowLastColumn="0"/>
-            </w:pPr>
-          </w:p>
-        </w:tc>
-        <w:tc>
-          <w:tcPr>
-            <w:tcW w:w="960" w:type="dxa"/>
-          </w:tcPr>
-          <w:p>
-            <w:pPr>
-              <w:cnfStyle w:val="000000100000" w:firstRow="0" w:lastRow="0" w:firstColumn="0" w:lastColumn="0" w:oddVBand="0" w:evenVBand="0" w:oddHBand="1" w:evenHBand="0" w:firstRowFirstColumn="0" w:firstRowLastColumn="0" w:lastRowFirstColumn="0" w:lastRowLastColumn="0"/>
-            </w:pPr>
-          </w:p>
-        </w:tc>
-        <w:tc>
-          <w:tcPr>
-            <w:tcW w:w="960" w:type="dxa"/>
-          </w:tcPr>
-          <w:p>
-            <w:pPr>
-              <w:cnfStyle w:val="000000100000" w:firstRow="0" w:lastRow="0" w:firstColumn="0" w:lastColumn="0" w:oddVBand="0" w:evenVBand="0" w:oddHBand="1" w:evenHBand="0" w:firstRowFirstColumn="0" w:firstRowLastColumn="0" w:lastRowFirstColumn="0" w:lastRowLastColumn="0"/>
-            </w:pPr>
-          </w:p>
-        </w:tc>
-        <w:tc>
-          <w:tcPr>
-            <w:tcW w:w="960" w:type="dxa"/>
-          </w:tcPr>
-          <w:p>
-            <w:pPr>
-              <w:cnfStyle w:val="000000100000" w:firstRow="0" w:lastRow="0" w:firstColumn="0" w:lastColumn="0" w:oddVBand="0" w:evenVBand="0" w:oddHBand="1" w:evenHBand="0" w:firstRowFirstColumn="0" w:firstRowLastColumn="0" w:lastRowFirstColumn="0" w:lastRowLastColumn="0"/>
-            </w:pPr>
-          </w:p>
-        </w:tc>
-        <w:tc>
-          <w:tcPr>
-            <w:tcW w:w="960" w:type="dxa"/>
-          </w:tcPr>
-          <w:p>
-            <w:pPr>
-              <w:cnfStyle w:val="000000100000" w:firstRow="0" w:lastRow="0" w:firstColumn="0" w:lastColumn="0" w:oddVBand="0" w:evenVBand="0" w:oddHBand="1" w:evenHBand="0" w:firstRowFirstColumn="0" w:firstRowLastColumn="0" w:lastRowFirstColumn="0" w:lastRowLastColumn="0"/>
-            </w:pPr>
-          </w:p>
-        </w:tc>
-      </w:tr>
-      <w:tr>
-        <w:tc>
-          <w:tcPr>
-            <w:cnfStyle w:val="001000000000" w:firstRow="0" w:lastRow="0" w:firstColumn="1" w:lastColumn="0" w:oddVBand="0" w:evenVBand="0" w:oddHBand="0" w:evenHBand="0" w:firstRowFirstColumn="0" w:firstRowLastColumn="0" w:lastRowFirstColumn="0" w:lastRowLastColumn="0"/>
-            <w:tcW w:w="960" w:type="dxa"/>
-          </w:tcPr>
-          <w:p>
-            <w:r>
-              <w:t>19</w:t>
-            </w:r>
-          </w:p>
-        </w:tc>
-        <w:tc>
-          <w:tcPr>
-            <w:tcW w:w="960" w:type="dxa"/>
-          </w:tcPr>
-          <w:p>
-            <w:pPr>
-              <w:cnfStyle w:val="000000000000" w:firstRow="0" w:lastRow="0" w:firstColumn="0" w:lastColumn="0" w:oddVBand="0" w:evenVBand="0" w:oddHBand="0" w:evenHBand="0" w:firstRowFirstColumn="0" w:firstRowLastColumn="0" w:lastRowFirstColumn="0" w:lastRowLastColumn="0"/>
-            </w:pPr>
-            <w:r>
-              <w:t>II/IV</w:t>
-            </w:r>
-          </w:p>
-        </w:tc>
-        <w:tc>
-          <w:tcPr>
-            <w:tcW w:w="960" w:type="dxa"/>
-          </w:tcPr>
-          <w:p>
-            <w:pPr>
-              <w:cnfStyle w:val="000000000000" w:firstRow="0" w:lastRow="0" w:firstColumn="0" w:lastColumn="0" w:oddVBand="0" w:evenVBand="0" w:oddHBand="0" w:evenHBand="0" w:firstRowFirstColumn="0" w:firstRowLastColumn="0" w:lastRowFirstColumn="0" w:lastRowLastColumn="0"/>
-            </w:pPr>
-            <w:r>
-              <w:t>29-5-2023</w:t>
-            </w:r>
-          </w:p>
-        </w:tc>
-        <w:tc>
-          <w:tcPr>
-            <w:tcW w:w="960" w:type="dxa"/>
-          </w:tcPr>
-          <w:p>
-            <w:pPr>
-              <w:cnfStyle w:val="000000000000" w:firstRow="0" w:lastRow="0" w:firstColumn="0" w:lastColumn="0" w:oddVBand="0" w:evenVBand="0" w:oddHBand="0" w:evenHBand="0" w:firstRowFirstColumn="0" w:firstRowLastColumn="0" w:lastRowFirstColumn="0" w:lastRowLastColumn="0"/>
-            </w:pPr>
-            <w:r>
-              <w:t>8.30am-11.30am</w:t>
-            </w:r>
-          </w:p>
-        </w:tc>
-        <w:tc>
-          <w:tcPr>
-            <w:tcW w:w="960" w:type="dxa"/>
-          </w:tcPr>
-          <w:p>
-            <w:pPr>
-              <w:cnfStyle w:val="000000000000" w:firstRow="0" w:lastRow="0" w:firstColumn="0" w:lastColumn="0" w:oddVBand="0" w:evenVBand="0" w:oddHBand="0" w:evenHBand="0" w:firstRowFirstColumn="0" w:firstRowLastColumn="0" w:lastRowFirstColumn="0" w:lastRowLastColumn="0"/>
-            </w:pPr>
-            <w:r>
-              <w:t>210421104001- 210421104032</w:t>
-            </w:r>
-          </w:p>
-        </w:tc>
-        <w:tc>
-          <w:tcPr>
-            <w:tcW w:w="960" w:type="dxa"/>
-          </w:tcPr>
-          <w:p>
-            <w:pPr>
-              <w:cnfStyle w:val="000000000000" w:firstRow="0" w:lastRow="0" w:firstColumn="0" w:lastColumn="0" w:oddVBand="0" w:evenVBand="0" w:oddHBand="0" w:evenHBand="0" w:firstRowFirstColumn="0" w:firstRowLastColumn="0" w:lastRowFirstColumn="0" w:lastRowLastColumn="0"/>
-            </w:pPr>
-            <w:r>
-              <w:t>CS8798</w:t>
-            </w:r>
-          </w:p>
-        </w:tc>
-        <w:tc>
-          <w:tcPr>
-            <w:tcW w:w="960" w:type="dxa"/>
-          </w:tcPr>
-          <w:p>
-            <w:pPr>
-              <w:cnfStyle w:val="000000000000" w:firstRow="0" w:lastRow="0" w:firstColumn="0" w:lastColumn="0" w:oddVBand="0" w:evenVBand="0" w:oddHBand="0" w:evenHBand="0" w:firstRowFirstColumn="0" w:firstRowLastColumn="0" w:lastRowFirstColumn="0" w:lastRowLastColumn="0"/>
-            </w:pPr>
-            <w:r>
-              <w:t>pythonlab</w:t>
-            </w:r>
-          </w:p>
-        </w:tc>
-        <w:tc>
-          <w:tcPr>
-            <w:tcW w:w="960" w:type="dxa"/>
-          </w:tcPr>
-          <w:p>
-            <w:pPr>
-              <w:cnfStyle w:val="000000000000" w:firstRow="0" w:lastRow="0" w:firstColumn="0" w:lastColumn="0" w:oddVBand="0" w:evenVBand="0" w:oddHBand="0" w:evenHBand="0" w:firstRowFirstColumn="0" w:firstRowLastColumn="0" w:lastRowFirstColumn="0" w:lastRowLastColumn="0"/>
-            </w:pPr>
-            <w:r>
-              <w:t>Mr.Vijay</w:t>
-            </w:r>
-          </w:p>
-        </w:tc>
-        <w:tc>
-          <w:tcPr>
-            <w:tcW w:w="960" w:type="dxa"/>
-          </w:tcPr>
-          <w:p>
-            <w:pPr>
-              <w:cnfStyle w:val="000000000000" w:firstRow="0" w:lastRow="0" w:firstColumn="0" w:lastColumn="0" w:oddVBand="0" w:evenVBand="0" w:oddHBand="0" w:evenHBand="0" w:firstRowFirstColumn="0" w:firstRowLastColumn="0" w:lastRowFirstColumn="0" w:lastRowLastColumn="0"/>
-            </w:pPr>
-            <w:r>
-              <w:t>Dr.velraj</w:t>
-            </w:r>
-          </w:p>
-        </w:tc>
-      </w:tr>
-      <w:tr>
-        <w:trPr>
-          <w:cnfStyle w:val="000000100000" w:firstRow="0" w:lastRow="0" w:firstColumn="0" w:lastColumn="0" w:oddVBand="0" w:evenVBand="0" w:oddHBand="1" w:evenHBand="0" w:firstRowFirstColumn="0" w:firstRowLastColumn="0" w:lastRowFirstColumn="0" w:lastRowLastColumn="0"/>
-        </w:trPr>
-        <w:tc>
-          <w:tcPr>
-            <w:cnfStyle w:val="001000000000" w:firstRow="0" w:lastRow="0" w:firstColumn="1" w:lastColumn="0" w:oddVBand="0" w:evenVBand="0" w:oddHBand="0" w:evenHBand="0" w:firstRowFirstColumn="0" w:firstRowLastColumn="0" w:lastRowFirstColumn="0" w:lastRowLastColumn="0"/>
-            <w:tcW w:w="960" w:type="dxa"/>
-          </w:tcPr>
-          <w:p>
-            <w:r>
-              <w:t>20</w:t>
-            </w:r>
-          </w:p>
-        </w:tc>
-        <w:tc>
-          <w:tcPr>
-            <w:tcW w:w="960" w:type="dxa"/>
-          </w:tcPr>
-          <w:p>
-            <w:pPr>
-              <w:cnfStyle w:val="000000100000" w:firstRow="0" w:lastRow="0" w:firstColumn="0" w:lastColumn="0" w:oddVBand="0" w:evenVBand="0" w:oddHBand="1" w:evenHBand="0" w:firstRowFirstColumn="0" w:firstRowLastColumn="0" w:lastRowFirstColumn="0" w:lastRowLastColumn="0"/>
-            </w:pPr>
-            <w:r>
-              <w:t>II/IV</w:t>
-            </w:r>
-          </w:p>
-        </w:tc>
-        <w:tc>
-          <w:tcPr>
-            <w:tcW w:w="960" w:type="dxa"/>
-          </w:tcPr>
-          <w:p>
-            <w:pPr>
-              <w:cnfStyle w:val="000000100000" w:firstRow="0" w:lastRow="0" w:firstColumn="0" w:lastColumn="0" w:oddVBand="0" w:evenVBand="0" w:oddHBand="1" w:evenHBand="0" w:firstRowFirstColumn="0" w:firstRowLastColumn="0" w:lastRowFirstColumn="0" w:lastRowLastColumn="0"/>
-            </w:pPr>
-            <w:r>
-              <w:t>29-5-2023</w:t>
-            </w:r>
-          </w:p>
-        </w:tc>
-        <w:tc>
-          <w:tcPr>
-            <w:tcW w:w="960" w:type="dxa"/>
-          </w:tcPr>
-          <w:p>
-            <w:pPr>
-              <w:cnfStyle w:val="000000100000" w:firstRow="0" w:lastRow="0" w:firstColumn="0" w:lastColumn="0" w:oddVBand="0" w:evenVBand="0" w:oddHBand="1" w:evenHBand="0" w:firstRowFirstColumn="0" w:firstRowLastColumn="0" w:lastRowFirstColumn="0" w:lastRowLastColumn="0"/>
-            </w:pPr>
-            <w:r>
-              <w:t>12.00no-3.00pm</w:t>
-            </w:r>
-          </w:p>
-        </w:tc>
-        <w:tc>
-          <w:tcPr>
-            <w:tcW w:w="960" w:type="dxa"/>
-          </w:tcPr>
-          <w:p>
-            <w:pPr>
-              <w:cnfStyle w:val="000000100000" w:firstRow="0" w:lastRow="0" w:firstColumn="0" w:lastColumn="0" w:oddVBand="0" w:evenVBand="0" w:oddHBand="1" w:evenHBand="0" w:firstRowFirstColumn="0" w:firstRowLastColumn="0" w:lastRowFirstColumn="0" w:lastRowLastColumn="0"/>
-            </w:pPr>
-            <w:r>
-              <w:t>210421104033- 210421104064</w:t>
-            </w:r>
-          </w:p>
-        </w:tc>
-        <w:tc>
-          <w:tcPr>
-            <w:tcW w:w="960" w:type="dxa"/>
-          </w:tcPr>
-          <w:p>
-            <w:pPr>
-              <w:cnfStyle w:val="000000100000" w:firstRow="0" w:lastRow="0" w:firstColumn="0" w:lastColumn="0" w:oddVBand="0" w:evenVBand="0" w:oddHBand="1" w:evenHBand="0" w:firstRowFirstColumn="0" w:firstRowLastColumn="0" w:lastRowFirstColumn="0" w:lastRowLastColumn="0"/>
-            </w:pPr>
-            <w:r>
-              <w:t>CS8798</w:t>
-            </w:r>
-          </w:p>
-        </w:tc>
-        <w:tc>
-          <w:tcPr>
-            <w:tcW w:w="960" w:type="dxa"/>
-          </w:tcPr>
-          <w:p>
-            <w:pPr>
-              <w:cnfStyle w:val="000000100000" w:firstRow="0" w:lastRow="0" w:firstColumn="0" w:lastColumn="0" w:oddVBand="0" w:evenVBand="0" w:oddHBand="1" w:evenHBand="0" w:firstRowFirstColumn="0" w:firstRowLastColumn="0" w:lastRowFirstColumn="0" w:lastRowLastColumn="0"/>
-            </w:pPr>
-            <w:r>
-              <w:t>pythonlab</w:t>
-            </w:r>
-          </w:p>
-        </w:tc>
-        <w:tc>
-          <w:tcPr>
-            <w:tcW w:w="960" w:type="dxa"/>
-          </w:tcPr>
-          <w:p>
-            <w:pPr>
-              <w:cnfStyle w:val="000000100000" w:firstRow="0" w:lastRow="0" w:firstColumn="0" w:lastColumn="0" w:oddVBand="0" w:evenVBand="0" w:oddHBand="1" w:evenHBand="0" w:firstRowFirstColumn="0" w:firstRowLastColumn="0" w:lastRowFirstColumn="0" w:lastRowLastColumn="0"/>
-            </w:pPr>
-            <w:r>
-              <w:t>Mr.Vijay</w:t>
-            </w:r>
-          </w:p>
-        </w:tc>
-        <w:tc>
-          <w:tcPr>
-            <w:tcW w:w="960" w:type="dxa"/>
-          </w:tcPr>
-          <w:p>
-            <w:pPr>
-              <w:cnfStyle w:val="000000100000" w:firstRow="0" w:lastRow="0" w:firstColumn="0" w:lastColumn="0" w:oddVBand="0" w:evenVBand="0" w:oddHBand="1" w:evenHBand="0" w:firstRowFirstColumn="0" w:firstRowLastColumn="0" w:lastRowFirstColumn="0" w:lastRowLastColumn="0"/>
-            </w:pPr>
-            <w:r>
-              <w:t>Dr.velraj</w:t>
-            </w:r>
-          </w:p>
-        </w:tc>
-      </w:tr>
-      <w:tr>
-        <w:tc>
-          <w:tcPr>
-            <w:cnfStyle w:val="001000000000" w:firstRow="0" w:lastRow="0" w:firstColumn="1" w:lastColumn="0" w:oddVBand="0" w:evenVBand="0" w:oddHBand="0" w:evenHBand="0" w:firstRowFirstColumn="0" w:firstRowLastColumn="0" w:lastRowFirstColumn="0" w:lastRowLastColumn="0"/>
-            <w:tcW w:w="960" w:type="dxa"/>
-          </w:tcPr>
-          <w:p>
-            <w:r>
-              <w:t>21</w:t>
-            </w:r>
-          </w:p>
-        </w:tc>
-        <w:tc>
-          <w:tcPr>
-            <w:tcW w:w="960" w:type="dxa"/>
-          </w:tcPr>
-          <w:p>
-            <w:pPr>
-              <w:cnfStyle w:val="000000000000" w:firstRow="0" w:lastRow="0" w:firstColumn="0" w:lastColumn="0" w:oddVBand="0" w:evenVBand="0" w:oddHBand="0" w:evenHBand="0" w:firstRowFirstColumn="0" w:firstRowLastColumn="0" w:lastRowFirstColumn="0" w:lastRowLastColumn="0"/>
-            </w:pPr>
-            <w:r>
-              <w:t>II/IV</w:t>
-            </w:r>
-          </w:p>
-        </w:tc>
-        <w:tc>
-          <w:tcPr>
-            <w:tcW w:w="960" w:type="dxa"/>
-          </w:tcPr>
-          <w:p>
-            <w:pPr>
-              <w:cnfStyle w:val="000000000000" w:firstRow="0" w:lastRow="0" w:firstColumn="0" w:lastColumn="0" w:oddVBand="0" w:evenVBand="0" w:oddHBand="0" w:evenHBand="0" w:firstRowFirstColumn="0" w:firstRowLastColumn="0" w:lastRowFirstColumn="0" w:lastRowLastColumn="0"/>
-            </w:pPr>
-            <w:r>
-              <w:t>29-5-2023</w:t>
-            </w:r>
-          </w:p>
-        </w:tc>
-        <w:tc>
-          <w:tcPr>
-            <w:tcW w:w="960" w:type="dxa"/>
-          </w:tcPr>
-          <w:p>
-            <w:pPr>
-              <w:cnfStyle w:val="000000000000" w:firstRow="0" w:lastRow="0" w:firstColumn="0" w:lastColumn="0" w:oddVBand="0" w:evenVBand="0" w:oddHBand="0" w:evenHBand="0" w:firstRowFirstColumn="0" w:firstRowLastColumn="0" w:lastRowFirstColumn="0" w:lastRowLastColumn="0"/>
-            </w:pPr>
-            <w:r>
-              <w:t>8.30am-11.30am</w:t>
-            </w:r>
-          </w:p>
-        </w:tc>
-        <w:tc>
-          <w:tcPr>
-            <w:tcW w:w="960" w:type="dxa"/>
-          </w:tcPr>
-          <w:p>
-            <w:pPr>
-              <w:cnfStyle w:val="000000000000" w:firstRow="0" w:lastRow="0" w:firstColumn="0" w:lastColumn="0" w:oddVBand="0" w:evenVBand="0" w:oddHBand="0" w:evenHBand="0" w:firstRowFirstColumn="0" w:firstRowLastColumn="0" w:lastRowFirstColumn="0" w:lastRowLastColumn="0"/>
-            </w:pPr>
-            <w:r>
-              <w:t>210421104065- 210421104096</w:t>
-            </w:r>
-          </w:p>
-        </w:tc>
-        <w:tc>
-          <w:tcPr>
-            <w:tcW w:w="960" w:type="dxa"/>
-          </w:tcPr>
-          <w:p>
-            <w:pPr>
-              <w:cnfStyle w:val="000000000000" w:firstRow="0" w:lastRow="0" w:firstColumn="0" w:lastColumn="0" w:oddVBand="0" w:evenVBand="0" w:oddHBand="0" w:evenHBand="0" w:firstRowFirstColumn="0" w:firstRowLastColumn="0" w:lastRowFirstColumn="0" w:lastRowLastColumn="0"/>
-            </w:pPr>
-            <w:r>
-              <w:t>CS8798</w:t>
-            </w:r>
-          </w:p>
-        </w:tc>
-        <w:tc>
-          <w:tcPr>
-            <w:tcW w:w="960" w:type="dxa"/>
-          </w:tcPr>
-          <w:p>
-            <w:pPr>
-              <w:cnfStyle w:val="000000000000" w:firstRow="0" w:lastRow="0" w:firstColumn="0" w:lastColumn="0" w:oddVBand="0" w:evenVBand="0" w:oddHBand="0" w:evenHBand="0" w:firstRowFirstColumn="0" w:firstRowLastColumn="0" w:lastRowFirstColumn="0" w:lastRowLastColumn="0"/>
-            </w:pPr>
-            <w:r>
-              <w:t>securitylab</w:t>
-            </w:r>
-          </w:p>
-        </w:tc>
-        <w:tc>
-          <w:tcPr>
-            <w:tcW w:w="960" w:type="dxa"/>
-          </w:tcPr>
-          <w:p>
-            <w:pPr>
-              <w:cnfStyle w:val="000000000000" w:firstRow="0" w:lastRow="0" w:firstColumn="0" w:lastColumn="0" w:oddVBand="0" w:evenVBand="0" w:oddHBand="0" w:evenHBand="0" w:firstRowFirstColumn="0" w:firstRowLastColumn="0" w:lastRowFirstColumn="0" w:lastRowLastColumn="0"/>
-            </w:pPr>
-            <w:r>
-              <w:t>Mr.SaM</w:t>
-            </w:r>
-          </w:p>
-        </w:tc>
-        <w:tc>
-          <w:tcPr>
-            <w:tcW w:w="960" w:type="dxa"/>
-          </w:tcPr>
-          <w:p>
-            <w:pPr>
-              <w:cnfStyle w:val="000000000000" w:firstRow="0" w:lastRow="0" w:firstColumn="0" w:lastColumn="0" w:oddVBand="0" w:evenVBand="0" w:oddHBand="0" w:evenHBand="0" w:firstRowFirstColumn="0" w:firstRowLastColumn="0" w:lastRowFirstColumn="0" w:lastRowLastColumn="0"/>
-            </w:pPr>
-            <w:r>
-              <w:t>Dr.Samuel</w:t>
-            </w:r>
-          </w:p>
-        </w:tc>
-      </w:tr>
-      <w:tr>
-        <w:trPr>
-          <w:cnfStyle w:val="000000100000" w:firstRow="0" w:lastRow="0" w:firstColumn="0" w:lastColumn="0" w:oddVBand="0" w:evenVBand="0" w:oddHBand="1" w:evenHBand="0" w:firstRowFirstColumn="0" w:firstRowLastColumn="0" w:lastRowFirstColumn="0" w:lastRowLastColumn="0"/>
-        </w:trPr>
-        <w:tc>
-          <w:tcPr>
-            <w:cnfStyle w:val="001000000000" w:firstRow="0" w:lastRow="0" w:firstColumn="1" w:lastColumn="0" w:oddVBand="0" w:evenVBand="0" w:oddHBand="0" w:evenHBand="0" w:firstRowFirstColumn="0" w:firstRowLastColumn="0" w:lastRowFirstColumn="0" w:lastRowLastColumn="0"/>
-            <w:tcW w:w="960" w:type="dxa"/>
-          </w:tcPr>
-          <w:p>
-            <w:r>
-              <w:t>22</w:t>
-            </w:r>
-          </w:p>
-        </w:tc>
-        <w:tc>
-          <w:tcPr>
-            <w:tcW w:w="960" w:type="dxa"/>
-          </w:tcPr>
-          <w:p>
-            <w:pPr>
-              <w:cnfStyle w:val="000000100000" w:firstRow="0" w:lastRow="0" w:firstColumn="0" w:lastColumn="0" w:oddVBand="0" w:evenVBand="0" w:oddHBand="1" w:evenHBand="0" w:firstRowFirstColumn="0" w:firstRowLastColumn="0" w:lastRowFirstColumn="0" w:lastRowLastColumn="0"/>
-            </w:pPr>
-            <w:r>
-              <w:t>II/IV</w:t>
-            </w:r>
-          </w:p>
-        </w:tc>
-        <w:tc>
-          <w:tcPr>
-            <w:tcW w:w="960" w:type="dxa"/>
-          </w:tcPr>
-          <w:p>
-            <w:pPr>
-              <w:cnfStyle w:val="000000100000" w:firstRow="0" w:lastRow="0" w:firstColumn="0" w:lastColumn="0" w:oddVBand="0" w:evenVBand="0" w:oddHBand="1" w:evenHBand="0" w:firstRowFirstColumn="0" w:firstRowLastColumn="0" w:lastRowFirstColumn="0" w:lastRowLastColumn="0"/>
-            </w:pPr>
-            <w:r>
-              <w:t>29-5-2023</w:t>
-            </w:r>
-          </w:p>
-        </w:tc>
-        <w:tc>
-          <w:tcPr>
-            <w:tcW w:w="960" w:type="dxa"/>
-          </w:tcPr>
-          <w:p>
-            <w:pPr>
-              <w:cnfStyle w:val="000000100000" w:firstRow="0" w:lastRow="0" w:firstColumn="0" w:lastColumn="0" w:oddVBand="0" w:evenVBand="0" w:oddHBand="1" w:evenHBand="0" w:firstRowFirstColumn="0" w:firstRowLastColumn="0" w:lastRowFirstColumn="0" w:lastRowLastColumn="0"/>
-            </w:pPr>
-            <w:r>
-              <w:t>12.00no-3.00pm</w:t>
-            </w:r>
-          </w:p>
-        </w:tc>
-        <w:tc>
-          <w:tcPr>
-            <w:tcW w:w="960" w:type="dxa"/>
-          </w:tcPr>
-          <w:p>
-            <w:pPr>
-              <w:cnfStyle w:val="000000100000" w:firstRow="0" w:lastRow="0" w:firstColumn="0" w:lastColumn="0" w:oddVBand="0" w:evenVBand="0" w:oddHBand="1" w:evenHBand="0" w:firstRowFirstColumn="0" w:firstRowLastColumn="0" w:lastRowFirstColumn="0" w:lastRowLastColumn="0"/>
-            </w:pPr>
-            <w:r>
-              <w:t>210421104097- 210421104128</w:t>
-            </w:r>
-          </w:p>
-        </w:tc>
-        <w:tc>
-          <w:tcPr>
-            <w:tcW w:w="960" w:type="dxa"/>
-          </w:tcPr>
-          <w:p>
-            <w:pPr>
-              <w:cnfStyle w:val="000000100000" w:firstRow="0" w:lastRow="0" w:firstColumn="0" w:lastColumn="0" w:oddVBand="0" w:evenVBand="0" w:oddHBand="1" w:evenHBand="0" w:firstRowFirstColumn="0" w:firstRowLastColumn="0" w:lastRowFirstColumn="0" w:lastRowLastColumn="0"/>
-            </w:pPr>
-            <w:r>
-              <w:t>CS8798</w:t>
-            </w:r>
-          </w:p>
-        </w:tc>
-        <w:tc>
-          <w:tcPr>
-            <w:tcW w:w="960" w:type="dxa"/>
-          </w:tcPr>
-          <w:p>
-            <w:pPr>
-              <w:cnfStyle w:val="000000100000" w:firstRow="0" w:lastRow="0" w:firstColumn="0" w:lastColumn="0" w:oddVBand="0" w:evenVBand="0" w:oddHBand="1" w:evenHBand="0" w:firstRowFirstColumn="0" w:firstRowLastColumn="0" w:lastRowFirstColumn="0" w:lastRowLastColumn="0"/>
-            </w:pPr>
-            <w:r>
-              <w:t>securitylab</w:t>
-            </w:r>
-          </w:p>
-        </w:tc>
-        <w:tc>
-          <w:tcPr>
-            <w:tcW w:w="960" w:type="dxa"/>
-          </w:tcPr>
-          <w:p>
-            <w:pPr>
-              <w:cnfStyle w:val="000000100000" w:firstRow="0" w:lastRow="0" w:firstColumn="0" w:lastColumn="0" w:oddVBand="0" w:evenVBand="0" w:oddHBand="1" w:evenHBand="0" w:firstRowFirstColumn="0" w:firstRowLastColumn="0" w:lastRowFirstColumn="0" w:lastRowLastColumn="0"/>
-            </w:pPr>
-            <w:r>
-              <w:t>Mr.SaM</w:t>
-            </w:r>
-          </w:p>
-        </w:tc>
-        <w:tc>
-          <w:tcPr>
-            <w:tcW w:w="960" w:type="dxa"/>
-          </w:tcPr>
-          <w:p>
-            <w:pPr>
-              <w:cnfStyle w:val="000000100000" w:firstRow="0" w:lastRow="0" w:firstColumn="0" w:lastColumn="0" w:oddVBand="0" w:evenVBand="0" w:oddHBand="1" w:evenHBand="0" w:firstRowFirstColumn="0" w:firstRowLastColumn="0" w:lastRowFirstColumn="0" w:lastRowLastColumn="0"/>
-            </w:pPr>
-            <w:r>
-              <w:t>Dr.Samuel</w:t>
-            </w:r>
-          </w:p>
-        </w:tc>
-      </w:tr>
-      <w:tr>
-        <w:tc>
-          <w:tcPr>
-            <w:cnfStyle w:val="001000000000" w:firstRow="0" w:lastRow="0" w:firstColumn="1" w:lastColumn="0" w:oddVBand="0" w:evenVBand="0" w:oddHBand="0" w:evenHBand="0" w:firstRowFirstColumn="0" w:firstRowLastColumn="0" w:lastRowFirstColumn="0" w:lastRowLastColumn="0"/>
-            <w:tcW w:w="960" w:type="dxa"/>
-          </w:tcPr>
-          <w:p>
-            <w:r>
-              <w:t>23</w:t>
-            </w:r>
-          </w:p>
-        </w:tc>
-        <w:tc>
-          <w:tcPr>
-            <w:tcW w:w="960" w:type="dxa"/>
-          </w:tcPr>
-          <w:p>
-            <w:pPr>
-              <w:cnfStyle w:val="000000000000" w:firstRow="0" w:lastRow="0" w:firstColumn="0" w:lastColumn="0" w:oddVBand="0" w:evenVBand="0" w:oddHBand="0" w:evenHBand="0" w:firstRowFirstColumn="0" w:firstRowLastColumn="0" w:lastRowFirstColumn="0" w:lastRowLastColumn="0"/>
-            </w:pPr>
-            <w:r>
-              <w:t>II/IV</w:t>
-            </w:r>
-          </w:p>
-        </w:tc>
-        <w:tc>
-          <w:tcPr>
-            <w:tcW w:w="960" w:type="dxa"/>
-          </w:tcPr>
-          <w:p>
-            <w:pPr>
-              <w:cnfStyle w:val="000000000000" w:firstRow="0" w:lastRow="0" w:firstColumn="0" w:lastColumn="0" w:oddVBand="0" w:evenVBand="0" w:oddHBand="0" w:evenHBand="0" w:firstRowFirstColumn="0" w:firstRowLastColumn="0" w:lastRowFirstColumn="0" w:lastRowLastColumn="0"/>
-            </w:pPr>
-            <w:r>
-              <w:t>29-5-2023</w:t>
-            </w:r>
-          </w:p>
-        </w:tc>
-        <w:tc>
-          <w:tcPr>
-            <w:tcW w:w="960" w:type="dxa"/>
-          </w:tcPr>
-          <w:p>
-            <w:pPr>
-              <w:cnfStyle w:val="000000000000" w:firstRow="0" w:lastRow="0" w:firstColumn="0" w:lastColumn="0" w:oddVBand="0" w:evenVBand="0" w:oddHBand="0" w:evenHBand="0" w:firstRowFirstColumn="0" w:firstRowLastColumn="0" w:lastRowFirstColumn="0" w:lastRowLastColumn="0"/>
-            </w:pPr>
-            <w:r>
-              <w:t>8.30am-11.30am</w:t>
-            </w:r>
-          </w:p>
-        </w:tc>
-        <w:tc>
-          <w:tcPr>
-            <w:tcW w:w="960" w:type="dxa"/>
-          </w:tcPr>
-          <w:p>
-            <w:pPr>
-              <w:cnfStyle w:val="000000000000" w:firstRow="0" w:lastRow="0" w:firstColumn="0" w:lastColumn="0" w:oddVBand="0" w:evenVBand="0" w:oddHBand="0" w:evenHBand="0" w:firstRowFirstColumn="0" w:firstRowLastColumn="0" w:lastRowFirstColumn="0" w:lastRowLastColumn="0"/>
-            </w:pPr>
-            <w:r>
-              <w:t>210421104129- 210421104160</w:t>
-            </w:r>
-          </w:p>
-        </w:tc>
-        <w:tc>
-          <w:tcPr>
-            <w:tcW w:w="960" w:type="dxa"/>
-          </w:tcPr>
-          <w:p>
-            <w:pPr>
-              <w:cnfStyle w:val="000000000000" w:firstRow="0" w:lastRow="0" w:firstColumn="0" w:lastColumn="0" w:oddVBand="0" w:evenVBand="0" w:oddHBand="0" w:evenHBand="0" w:firstRowFirstColumn="0" w:firstRowLastColumn="0" w:lastRowFirstColumn="0" w:lastRowLastColumn="0"/>
-            </w:pPr>
-            <w:r>
-              <w:t>CS8798</w:t>
-            </w:r>
-          </w:p>
-        </w:tc>
-        <w:tc>
-          <w:tcPr>
-            <w:tcW w:w="960" w:type="dxa"/>
-          </w:tcPr>
-          <w:p>
-            <w:pPr>
-              <w:cnfStyle w:val="000000000000" w:firstRow="0" w:lastRow="0" w:firstColumn="0" w:lastColumn="0" w:oddVBand="0" w:evenVBand="0" w:oddHBand="0" w:evenHBand="0" w:firstRowFirstColumn="0" w:firstRowLastColumn="0" w:lastRowFirstColumn="0" w:lastRowLastColumn="0"/>
-            </w:pPr>
-            <w:r>
-              <w:t>cloudlab</w:t>
-            </w:r>
-          </w:p>
-        </w:tc>
-        <w:tc>
-          <w:tcPr>
-            <w:tcW w:w="960" w:type="dxa"/>
-          </w:tcPr>
-          <w:p>
-            <w:pPr>
-              <w:cnfStyle w:val="000000000000" w:firstRow="0" w:lastRow="0" w:firstColumn="0" w:lastColumn="0" w:oddVBand="0" w:evenVBand="0" w:oddHBand="0" w:evenHBand="0" w:firstRowFirstColumn="0" w:firstRowLastColumn="0" w:lastRowFirstColumn="0" w:lastRowLastColumn="0"/>
-            </w:pPr>
-            <w:r>
-              <w:t>Dr.Guru</w:t>
-            </w:r>
-          </w:p>
-        </w:tc>
-        <w:tc>
-          <w:tcPr>
-            <w:tcW w:w="960" w:type="dxa"/>
-          </w:tcPr>
-          <w:p>
-            <w:pPr>
-              <w:cnfStyle w:val="000000000000" w:firstRow="0" w:lastRow="0" w:firstColumn="0" w:lastColumn="0" w:oddVBand="0" w:evenVBand="0" w:oddHBand="0" w:evenHBand="0" w:firstRowFirstColumn="0" w:firstRowLastColumn="0" w:lastRowFirstColumn="0" w:lastRowLastColumn="0"/>
-            </w:pPr>
-            <w:r>
-              <w:t>Dr.Ganesh</w:t>
-            </w:r>
-          </w:p>
-        </w:tc>
-      </w:tr>
-      <w:tr>
-        <w:trPr>
-          <w:cnfStyle w:val="000000100000" w:firstRow="0" w:lastRow="0" w:firstColumn="0" w:lastColumn="0" w:oddVBand="0" w:evenVBand="0" w:oddHBand="1" w:evenHBand="0" w:firstRowFirstColumn="0" w:firstRowLastColumn="0" w:lastRowFirstColumn="0" w:lastRowLastColumn="0"/>
-        </w:trPr>
-        <w:tc>
-          <w:tcPr>
-            <w:cnfStyle w:val="001000000000" w:firstRow="0" w:lastRow="0" w:firstColumn="1" w:lastColumn="0" w:oddVBand="0" w:evenVBand="0" w:oddHBand="0" w:evenHBand="0" w:firstRowFirstColumn="0" w:firstRowLastColumn="0" w:lastRowFirstColumn="0" w:lastRowLastColumn="0"/>
-            <w:tcW w:w="960" w:type="dxa"/>
-          </w:tcPr>
-          <w:p>
-            <w:r>
-              <w:t>24</w:t>
-            </w:r>
-          </w:p>
-        </w:tc>
-        <w:tc>
-          <w:tcPr>
-            <w:tcW w:w="960" w:type="dxa"/>
-          </w:tcPr>
-          <w:p>
-            <w:pPr>
-              <w:cnfStyle w:val="000000100000" w:firstRow="0" w:lastRow="0" w:firstColumn="0" w:lastColumn="0" w:oddVBand="0" w:evenVBand="0" w:oddHBand="1" w:evenHBand="0" w:firstRowFirstColumn="0" w:firstRowLastColumn="0" w:lastRowFirstColumn="0" w:lastRowLastColumn="0"/>
-            </w:pPr>
-            <w:r>
-              <w:t>II/IV</w:t>
-            </w:r>
-          </w:p>
-        </w:tc>
-        <w:tc>
-          <w:tcPr>
-            <w:tcW w:w="960" w:type="dxa"/>
-          </w:tcPr>
-          <w:p>
-            <w:pPr>
-              <w:cnfStyle w:val="000000100000" w:firstRow="0" w:lastRow="0" w:firstColumn="0" w:lastColumn="0" w:oddVBand="0" w:evenVBand="0" w:oddHBand="1" w:evenHBand="0" w:firstRowFirstColumn="0" w:firstRowLastColumn="0" w:lastRowFirstColumn="0" w:lastRowLastColumn="0"/>
-            </w:pPr>
-            <w:r>
-              <w:t>29-5-2023</w:t>
-            </w:r>
-          </w:p>
-        </w:tc>
-        <w:tc>
-          <w:tcPr>
-            <w:tcW w:w="960" w:type="dxa"/>
-          </w:tcPr>
-          <w:p>
-            <w:pPr>
-              <w:cnfStyle w:val="000000100000" w:firstRow="0" w:lastRow="0" w:firstColumn="0" w:lastColumn="0" w:oddVBand="0" w:evenVBand="0" w:oddHBand="1" w:evenHBand="0" w:firstRowFirstColumn="0" w:firstRowLastColumn="0" w:lastRowFirstColumn="0" w:lastRowLastColumn="0"/>
-            </w:pPr>
-            <w:r>
-              <w:t>12.00no-3.00pm</w:t>
-            </w:r>
-          </w:p>
-        </w:tc>
-        <w:tc>
-          <w:tcPr>
-            <w:tcW w:w="960" w:type="dxa"/>
-          </w:tcPr>
-          <w:p>
-            <w:pPr>
-              <w:cnfStyle w:val="000000100000" w:firstRow="0" w:lastRow="0" w:firstColumn="0" w:lastColumn="0" w:oddVBand="0" w:evenVBand="0" w:oddHBand="1" w:evenHBand="0" w:firstRowFirstColumn="0" w:firstRowLastColumn="0" w:lastRowFirstColumn="0" w:lastRowLastColumn="0"/>
-            </w:pPr>
-            <w:r>
-              <w:t>210421104161- 210421104189</w:t>
-            </w:r>
-          </w:p>
-        </w:tc>
-        <w:tc>
-          <w:tcPr>
-            <w:tcW w:w="960" w:type="dxa"/>
-          </w:tcPr>
-          <w:p>
-            <w:pPr>
-              <w:cnfStyle w:val="000000100000" w:firstRow="0" w:lastRow="0" w:firstColumn="0" w:lastColumn="0" w:oddVBand="0" w:evenVBand="0" w:oddHBand="1" w:evenHBand="0" w:firstRowFirstColumn="0" w:firstRowLastColumn="0" w:lastRowFirstColumn="0" w:lastRowLastColumn="0"/>
-            </w:pPr>
-            <w:r>
-              <w:t>CS8798</w:t>
-            </w:r>
-          </w:p>
-        </w:tc>
-        <w:tc>
-          <w:tcPr>
-            <w:tcW w:w="960" w:type="dxa"/>
-          </w:tcPr>
-          <w:p>
-            <w:pPr>
-              <w:cnfStyle w:val="000000100000" w:firstRow="0" w:lastRow="0" w:firstColumn="0" w:lastColumn="0" w:oddVBand="0" w:evenVBand="0" w:oddHBand="1" w:evenHBand="0" w:firstRowFirstColumn="0" w:firstRowLastColumn="0" w:lastRowFirstColumn="0" w:lastRowLastColumn="0"/>
-            </w:pPr>
-            <w:r>
-              <w:t>cloudlab</w:t>
-            </w:r>
-          </w:p>
-        </w:tc>
-        <w:tc>
-          <w:tcPr>
-            <w:tcW w:w="960" w:type="dxa"/>
-          </w:tcPr>
-          <w:p>
-            <w:pPr>
-              <w:cnfStyle w:val="000000100000" w:firstRow="0" w:lastRow="0" w:firstColumn="0" w:lastColumn="0" w:oddVBand="0" w:evenVBand="0" w:oddHBand="1" w:evenHBand="0" w:firstRowFirstColumn="0" w:firstRowLastColumn="0" w:lastRowFirstColumn="0" w:lastRowLastColumn="0"/>
-            </w:pPr>
-            <w:r>
-              <w:t>Dr.Guru</w:t>
-            </w:r>
-          </w:p>
-        </w:tc>
-        <w:tc>
-          <w:tcPr>
-            <w:tcW w:w="960" w:type="dxa"/>
-          </w:tcPr>
-          <w:p>
-            <w:pPr>
-              <w:cnfStyle w:val="000000100000" w:firstRow="0" w:lastRow="0" w:firstColumn="0" w:lastColumn="0" w:oddVBand="0" w:evenVBand="0" w:oddHBand="1" w:evenHBand="0" w:firstRowFirstColumn="0" w:firstRowLastColumn="0" w:lastRowFirstColumn="0" w:lastRowLastColumn="0"/>
-            </w:pPr>
-            <w:r>
-              <w:t>Dr.Ganesh</w:t>
-            </w:r>
-          </w:p>
-        </w:tc>
-      </w:tr>
-      <w:tr>
-        <w:tc>
-          <w:tcPr>
-            <w:cnfStyle w:val="001000000000" w:firstRow="0" w:lastRow="0" w:firstColumn="1" w:lastColumn="0" w:oddVBand="0" w:evenVBand="0" w:oddHBand="0" w:evenHBand="0" w:firstRowFirstColumn="0" w:firstRowLastColumn="0" w:lastRowFirstColumn="0" w:lastRowLastColumn="0"/>
-            <w:tcW w:w="960" w:type="dxa"/>
-          </w:tcPr>
-          <w:p/>
-        </w:tc>
-        <w:tc>
-          <w:tcPr>
-            <w:tcW w:w="960" w:type="dxa"/>
-          </w:tcPr>
-          <w:p>
-            <w:pPr>
-              <w:cnfStyle w:val="000000000000" w:firstRow="0" w:lastRow="0" w:firstColumn="0" w:lastColumn="0" w:oddVBand="0" w:evenVBand="0" w:oddHBand="0" w:evenHBand="0" w:firstRowFirstColumn="0" w:firstRowLastColumn="0" w:lastRowFirstColumn="0" w:lastRowLastColumn="0"/>
-            </w:pPr>
-          </w:p>
-        </w:tc>
-        <w:tc>
-          <w:tcPr>
-            <w:tcW w:w="960" w:type="dxa"/>
-          </w:tcPr>
-          <w:p>
-            <w:pPr>
-              <w:cnfStyle w:val="000000000000" w:firstRow="0" w:lastRow="0" w:firstColumn="0" w:lastColumn="0" w:oddVBand="0" w:evenVBand="0" w:oddHBand="0" w:evenHBand="0" w:firstRowFirstColumn="0" w:firstRowLastColumn="0" w:lastRowFirstColumn="0" w:lastRowLastColumn="0"/>
-            </w:pPr>
-          </w:p>
-        </w:tc>
-        <w:tc>
-          <w:tcPr>
-            <w:tcW w:w="960" w:type="dxa"/>
-          </w:tcPr>
-          <w:p>
-            <w:pPr>
-              <w:cnfStyle w:val="000000000000" w:firstRow="0" w:lastRow="0" w:firstColumn="0" w:lastColumn="0" w:oddVBand="0" w:evenVBand="0" w:oddHBand="0" w:evenHBand="0" w:firstRowFirstColumn="0" w:firstRowLastColumn="0" w:lastRowFirstColumn="0" w:lastRowLastColumn="0"/>
-            </w:pPr>
-          </w:p>
-        </w:tc>
-        <w:tc>
-          <w:tcPr>
-            <w:tcW w:w="960" w:type="dxa"/>
-          </w:tcPr>
-          <w:p>
-            <w:pPr>
-              <w:cnfStyle w:val="000000000000" w:firstRow="0" w:lastRow="0" w:firstColumn="0" w:lastColumn="0" w:oddVBand="0" w:evenVBand="0" w:oddHBand="0" w:evenHBand="0" w:firstRowFirstColumn="0" w:firstRowLastColumn="0" w:lastRowFirstColumn="0" w:lastRowLastColumn="0"/>
-            </w:pPr>
-          </w:p>
-        </w:tc>
-        <w:tc>
-          <w:tcPr>
-            <w:tcW w:w="960" w:type="dxa"/>
-          </w:tcPr>
-          <w:p>
-            <w:pPr>
-              <w:cnfStyle w:val="000000000000" w:firstRow="0" w:lastRow="0" w:firstColumn="0" w:lastColumn="0" w:oddVBand="0" w:evenVBand="0" w:oddHBand="0" w:evenHBand="0" w:firstRowFirstColumn="0" w:firstRowLastColumn="0" w:lastRowFirstColumn="0" w:lastRowLastColumn="0"/>
-            </w:pPr>
-          </w:p>
-        </w:tc>
-        <w:tc>
-          <w:tcPr>
-            <w:tcW w:w="960" w:type="dxa"/>
-          </w:tcPr>
-          <w:p>
-            <w:pPr>
-              <w:cnfStyle w:val="000000000000" w:firstRow="0" w:lastRow="0" w:firstColumn="0" w:lastColumn="0" w:oddVBand="0" w:evenVBand="0" w:oddHBand="0" w:evenHBand="0" w:firstRowFirstColumn="0" w:firstRowLastColumn="0" w:lastRowFirstColumn="0" w:lastRowLastColumn="0"/>
-            </w:pPr>
-          </w:p>
-        </w:tc>
-        <w:tc>
-          <w:tcPr>
-            <w:tcW w:w="960" w:type="dxa"/>
-          </w:tcPr>
-          <w:p>
-            <w:pPr>
-              <w:cnfStyle w:val="000000000000" w:firstRow="0" w:lastRow="0" w:firstColumn="0" w:lastColumn="0" w:oddVBand="0" w:evenVBand="0" w:oddHBand="0" w:evenHBand="0" w:firstRowFirstColumn="0" w:firstRowLastColumn="0" w:lastRowFirstColumn="0" w:lastRowLastColumn="0"/>
-            </w:pPr>
-          </w:p>
-        </w:tc>
-        <w:tc>
-          <w:tcPr>
-            <w:tcW w:w="960" w:type="dxa"/>
-          </w:tcPr>
-          <w:p>
-            <w:pPr>
-              <w:cnfStyle w:val="000000000000" w:firstRow="0" w:lastRow="0" w:firstColumn="0" w:lastColumn="0" w:oddVBand="0" w:evenVBand="0" w:oddHBand="0" w:evenHBand="0" w:firstRowFirstColumn="0" w:firstRowLastColumn="0" w:lastRowFirstColumn="0" w:lastRowLastColumn="0"/>
-            </w:pPr>
-          </w:p>
-        </w:tc>
-      </w:tr>
-    </w:tbl>
     <w:p/>
     <w:sectPr>
-      <w:pgSz w:w="15840" w:h="12240"/>
-      <w:pgMar w:top="1800" w:right="1440" w:bottom="1800" w:left="1440" w:header="720" w:footer="720" w:gutter="0"/>
+      <w:pgSz w:w="15840" w:h="12240" w:orient="landscape"/>
+      <w:pgMar w:top="1440" w:right="1800" w:bottom="1440" w:left="1800" w:header="720" w:footer="720" w:gutter="0"/>
       <w:cols w:space="720"/>
       <w:docGrid w:linePitch="360"/>
     </w:sectPr>
@@ -3539,31 +186,31 @@
       </w:rPr>
     </w:lvl>
   </w:abstractNum>
-  <w:num w:numId="1" w16cid:durableId="2147157846">
+  <w:num w:numId="1" w16cid:durableId="1546603010">
     <w:abstractNumId w:val="8"/>
   </w:num>
-  <w:num w:numId="2" w16cid:durableId="1892842919">
+  <w:num w:numId="2" w16cid:durableId="1139961117">
     <w:abstractNumId w:val="6"/>
   </w:num>
-  <w:num w:numId="3" w16cid:durableId="2085446682">
+  <w:num w:numId="3" w16cid:durableId="823089289">
     <w:abstractNumId w:val="5"/>
   </w:num>
-  <w:num w:numId="4" w16cid:durableId="882980963">
+  <w:num w:numId="4" w16cid:durableId="1904291326">
     <w:abstractNumId w:val="4"/>
   </w:num>
-  <w:num w:numId="5" w16cid:durableId="1516533871">
+  <w:num w:numId="5" w16cid:durableId="484398527">
     <w:abstractNumId w:val="7"/>
   </w:num>
-  <w:num w:numId="6" w16cid:durableId="1446849239">
+  <w:num w:numId="6" w16cid:durableId="1000427486">
     <w:abstractNumId w:val="3"/>
   </w:num>
-  <w:num w:numId="7" w16cid:durableId="914823596">
+  <w:num w:numId="7" w16cid:durableId="1898272703">
     <w:abstractNumId w:val="2"/>
   </w:num>
-  <w:num w:numId="8" w16cid:durableId="561671070">
+  <w:num w:numId="8" w16cid:durableId="638653063">
     <w:abstractNumId w:val="1"/>
   </w:num>
-  <w:num w:numId="9" w16cid:durableId="1216814251">
+  <w:num w:numId="9" w16cid:durableId="1390613236">
     <w:abstractNumId w:val="0"/>
   </w:num>
 </w:numbering>
@@ -14954,69 +11601,6 @@
       </w:tcPr>
     </w:tblStylePr>
   </w:style>
-  <w:style w:type="table" w:styleId="PlainTable1">
-    <w:name w:val="Plain Table 1"/>
-    <w:basedOn w:val="TableNormal"/>
-    <w:uiPriority w:val="99"/>
-    <w:rsid w:val="00140B01"/>
-    <w:pPr>
-      <w:spacing w:after="0" w:line="240" w:lineRule="auto"/>
-    </w:pPr>
-    <w:tblPr>
-      <w:tblStyleRowBandSize w:val="1"/>
-      <w:tblStyleColBandSize w:val="1"/>
-      <w:tblBorders>
-        <w:top w:val="single" w:sz="4" w:space="0" w:color="BFBFBF" w:themeColor="background1" w:themeShade="BF"/>
-        <w:left w:val="single" w:sz="4" w:space="0" w:color="BFBFBF" w:themeColor="background1" w:themeShade="BF"/>
-        <w:bottom w:val="single" w:sz="4" w:space="0" w:color="BFBFBF" w:themeColor="background1" w:themeShade="BF"/>
-        <w:right w:val="single" w:sz="4" w:space="0" w:color="BFBFBF" w:themeColor="background1" w:themeShade="BF"/>
-        <w:insideH w:val="single" w:sz="4" w:space="0" w:color="BFBFBF" w:themeColor="background1" w:themeShade="BF"/>
-        <w:insideV w:val="single" w:sz="4" w:space="0" w:color="BFBFBF" w:themeColor="background1" w:themeShade="BF"/>
-      </w:tblBorders>
-    </w:tblPr>
-    <w:tblStylePr w:type="firstRow">
-      <w:rPr>
-        <w:b/>
-        <w:bCs/>
-      </w:rPr>
-    </w:tblStylePr>
-    <w:tblStylePr w:type="lastRow">
-      <w:rPr>
-        <w:b/>
-        <w:bCs/>
-      </w:rPr>
-      <w:tblPr/>
-      <w:tcPr>
-        <w:tcBorders>
-          <w:top w:val="double" w:sz="4" w:space="0" w:color="BFBFBF" w:themeColor="background1" w:themeShade="BF"/>
-        </w:tcBorders>
-      </w:tcPr>
-    </w:tblStylePr>
-    <w:tblStylePr w:type="firstCol">
-      <w:rPr>
-        <w:b/>
-        <w:bCs/>
-      </w:rPr>
-    </w:tblStylePr>
-    <w:tblStylePr w:type="lastCol">
-      <w:rPr>
-        <w:b/>
-        <w:bCs/>
-      </w:rPr>
-    </w:tblStylePr>
-    <w:tblStylePr w:type="band1Vert">
-      <w:tblPr/>
-      <w:tcPr>
-        <w:shd w:val="clear" w:color="auto" w:fill="F2F2F2" w:themeFill="background1" w:themeFillShade="F2"/>
-      </w:tcPr>
-    </w:tblStylePr>
-    <w:tblStylePr w:type="band1Horz">
-      <w:tblPr/>
-      <w:tcPr>
-        <w:shd w:val="clear" w:color="auto" w:fill="F2F2F2" w:themeFill="background1" w:themeFillShade="F2"/>
-      </w:tcPr>
-    </w:tblStylePr>
-  </w:style>
 </w:styles>
 </file>
 

</xml_diff>